<commit_message>
Working Scraper with fixed Phasor Plot files, DO NOT OVERWRITE THE EXISTING WORD DOCUMENTS!!!!!!!!!!!!!!!!!!!
</commit_message>
<xml_diff>
--- a/Klassifikation_Holzarten/PhasorPlots/PhaserPlotsWord/Phaser_Plots_04112021.docx
+++ b/Klassifikation_Holzarten/PhasorPlots/PhaserPlotsWord/Phaser_Plots_04112021.docx
@@ -1,27 +1,86 @@
 
 <file path=word/document.xml><?xml version="1.0" encoding="utf-8"?>
-<w:document xmlns:wpc="http://schemas.microsoft.com/office/word/2010/wordprocessingCanvas" xmlns:cx="http://schemas.microsoft.com/office/drawing/2014/chartex" xmlns:cx1="http://schemas.microsoft.com/office/drawing/2015/9/8/chartex" xmlns:mc="http://schemas.openxmlformats.org/markup-compatibility/2006" xmlns:o="urn:schemas-microsoft-com:office:office" xmlns:r="http://schemas.openxmlformats.org/officeDocument/2006/relationships" xmlns:m="http://schemas.openxmlformats.org/officeDocument/2006/math" xmlns:v="urn:schemas-microsoft-com:vml" xmlns:wp14="http://schemas.microsoft.com/office/word/2010/wordprocessingDrawing" xmlns:wp="http://schemas.openxmlformats.org/drawingml/2006/wordprocessingDrawing" xmlns:w10="urn:schemas-microsoft-com:office:word" xmlns:w="http://schemas.openxmlformats.org/wordprocessingml/2006/main" xmlns:w14="http://schemas.microsoft.com/office/word/2010/wordml" xmlns:w15="http://schemas.microsoft.com/office/word/2012/wordml" xmlns:w16se="http://schemas.microsoft.com/office/word/2015/wordml/symex" xmlns:wpg="http://schemas.microsoft.com/office/word/2010/wordprocessingGroup" xmlns:wpi="http://schemas.microsoft.com/office/word/2010/wordprocessingInk" xmlns:wne="http://schemas.microsoft.com/office/word/2006/wordml" xmlns:wps="http://schemas.microsoft.com/office/word/2010/wordprocessingShape" mc:Ignorable="w14 w15 w16se wp14">
+<w:document xmlns:wpc="http://schemas.microsoft.com/office/word/2010/wordprocessingCanvas" xmlns:cx="http://schemas.microsoft.com/office/drawing/2014/chartex" xmlns:cx1="http://schemas.microsoft.com/office/drawing/2015/9/8/chartex" xmlns:cx2="http://schemas.microsoft.com/office/drawing/2015/10/21/chartex" xmlns:cx3="http://schemas.microsoft.com/office/drawing/2016/5/9/chartex" xmlns:cx4="http://schemas.microsoft.com/office/drawing/2016/5/10/chartex" xmlns:cx5="http://schemas.microsoft.com/office/drawing/2016/5/11/chartex" xmlns:cx6="http://schemas.microsoft.com/office/drawing/2016/5/12/chartex" xmlns:cx7="http://schemas.microsoft.com/office/drawing/2016/5/13/chartex" xmlns:cx8="http://schemas.microsoft.com/office/drawing/2016/5/14/chartex" xmlns:mc="http://schemas.openxmlformats.org/markup-compatibility/2006" xmlns:aink="http://schemas.microsoft.com/office/drawing/2016/ink" xmlns:am3d="http://schemas.microsoft.com/office/drawing/2017/model3d" xmlns:o="urn:schemas-microsoft-com:office:office" xmlns:r="http://schemas.openxmlformats.org/officeDocument/2006/relationships" xmlns:m="http://schemas.openxmlformats.org/officeDocument/2006/math" xmlns:v="urn:schemas-microsoft-com:vml" xmlns:wp14="http://schemas.microsoft.com/office/word/2010/wordprocessingDrawing" xmlns:wp="http://schemas.openxmlformats.org/drawingml/2006/wordprocessingDrawing" xmlns:w10="urn:schemas-microsoft-com:office:word" xmlns:w="http://schemas.openxmlformats.org/wordprocessingml/2006/main" xmlns:w14="http://schemas.microsoft.com/office/word/2010/wordml" xmlns:w15="http://schemas.microsoft.com/office/word/2012/wordml" xmlns:w16cex="http://schemas.microsoft.com/office/word/2018/wordml/cex" xmlns:w16cid="http://schemas.microsoft.com/office/word/2016/wordml/cid" xmlns:w16="http://schemas.microsoft.com/office/word/2018/wordml" xmlns:w16sdtdh="http://schemas.microsoft.com/office/word/2020/wordml/sdtdatahash" xmlns:w16se="http://schemas.microsoft.com/office/word/2015/wordml/symex" xmlns:wpg="http://schemas.microsoft.com/office/word/2010/wordprocessingGroup" xmlns:wpi="http://schemas.microsoft.com/office/word/2010/wordprocessingInk" xmlns:wne="http://schemas.microsoft.com/office/word/2006/wordml" xmlns:wps="http://schemas.microsoft.com/office/word/2010/wordprocessingShape" mc:Ignorable="w14 w15 w16se w16cid w16 w16cex w16sdtdh wp14">
   <w:body>
     <w:p>
       <w:pPr>
         <w:rPr>
           <w:b/>
           <w:sz w:val="28"/>
-        </w:rPr>
-      </w:pPr>
-      <w:r>
-        <w:rPr>
-          <w:b/>
-          <w:sz w:val="28"/>
-        </w:rPr>
-        <w:t>Sample 001, F1, M1, A2</w:t>
-      </w:r>
-    </w:p>
-    <w:p>
-      <w:pPr>
-        <w:rPr>
-          <w:b/>
-          <w:sz w:val="28"/>
+          <w:lang w:val="en-US"/>
+        </w:rPr>
+      </w:pPr>
+      <w:r>
+        <w:rPr>
+          <w:b/>
+          <w:sz w:val="28"/>
+          <w:lang w:val="en-GB"/>
+        </w:rPr>
+        <w:t>U</w:t>
+      </w:r>
+      <w:r>
+        <w:rPr>
+          <w:b/>
+          <w:sz w:val="28"/>
+          <w:lang w:val="en-GB"/>
+        </w:rPr>
+        <w:t>nknown</w:t>
+      </w:r>
+      <w:r>
+        <w:rPr>
+          <w:b/>
+          <w:sz w:val="28"/>
+          <w:lang w:val="en-GB"/>
+        </w:rPr>
+        <w:t>, S0</w:t>
+      </w:r>
+      <w:r>
+        <w:rPr>
+          <w:b/>
+          <w:sz w:val="28"/>
+          <w:lang w:val="en-GB"/>
+        </w:rPr>
+        <w:t>01</w:t>
+      </w:r>
+      <w:r>
+        <w:rPr>
+          <w:b/>
+          <w:sz w:val="28"/>
+          <w:lang w:val="en-GB"/>
+        </w:rPr>
+        <w:t>, F1, M</w:t>
+      </w:r>
+      <w:r>
+        <w:rPr>
+          <w:b/>
+          <w:sz w:val="28"/>
+          <w:lang w:val="en-GB"/>
+        </w:rPr>
+        <w:t>1</w:t>
+      </w:r>
+      <w:r>
+        <w:rPr>
+          <w:b/>
+          <w:sz w:val="28"/>
+          <w:lang w:val="en-GB"/>
+        </w:rPr>
+        <w:t>, A</w:t>
+      </w:r>
+      <w:r>
+        <w:rPr>
+          <w:b/>
+          <w:sz w:val="28"/>
+          <w:lang w:val="en-GB"/>
+        </w:rPr>
+        <w:t>II</w:t>
+      </w:r>
+    </w:p>
+    <w:p>
+      <w:pPr>
+        <w:rPr>
+          <w:b/>
+          <w:sz w:val="28"/>
+          <w:lang w:val="en-US"/>
         </w:rPr>
       </w:pPr>
     </w:p>
@@ -38,7 +97,7 @@
           <w:lang w:eastAsia="de-DE"/>
         </w:rPr>
         <w:drawing>
-          <wp:inline distT="0" distB="0" distL="0" distR="0" wp14:anchorId="444D44ED" wp14:editId="31A80ED0">
+          <wp:inline distT="0" distB="0" distL="0" distR="0" wp14:anchorId="442D473B" wp14:editId="18127C80">
             <wp:extent cx="4781550" cy="4829175"/>
             <wp:effectExtent l="0" t="0" r="0" b="9525"/>
             <wp:docPr id="1" name="Grafik 1"/>
@@ -86,22 +145,57 @@
         <w:rPr>
           <w:b/>
           <w:sz w:val="28"/>
-        </w:rPr>
-      </w:pPr>
-      <w:r>
-        <w:rPr>
-          <w:b/>
-          <w:sz w:val="28"/>
+          <w:lang w:val="en-US"/>
+        </w:rPr>
+      </w:pPr>
+      <w:r>
+        <w:rPr>
+          <w:b/>
+          <w:sz w:val="28"/>
+          <w:lang w:val="en-GB"/>
         </w:rPr>
         <w:lastRenderedPageBreak/>
-        <w:t>Sample 001, F1, M2</w:t>
-      </w:r>
-      <w:r>
-        <w:rPr>
-          <w:b/>
-          <w:sz w:val="28"/>
-        </w:rPr>
-        <w:t>, A2</w:t>
+        <w:t>U</w:t>
+      </w:r>
+      <w:r>
+        <w:rPr>
+          <w:b/>
+          <w:sz w:val="28"/>
+          <w:lang w:val="en-GB"/>
+        </w:rPr>
+        <w:t>nknown</w:t>
+      </w:r>
+      <w:r>
+        <w:rPr>
+          <w:b/>
+          <w:sz w:val="28"/>
+          <w:lang w:val="en-GB"/>
+        </w:rPr>
+        <w:t>, S001, F1, M</w:t>
+      </w:r>
+      <w:r>
+        <w:rPr>
+          <w:b/>
+          <w:sz w:val="28"/>
+          <w:lang w:val="en-GB"/>
+        </w:rPr>
+        <w:t>2</w:t>
+      </w:r>
+      <w:r>
+        <w:rPr>
+          <w:b/>
+          <w:sz w:val="28"/>
+          <w:lang w:val="en-GB"/>
+        </w:rPr>
+        <w:t>, A</w:t>
+      </w:r>
+      <w:r>
+        <w:rPr>
+          <w:b/>
+          <w:sz w:val="28"/>
+          <w:lang w:val="en-GB"/>
+        </w:rPr>
+        <w:t>II</w:t>
       </w:r>
     </w:p>
     <w:p>
@@ -117,7 +211,7 @@
           <w:lang w:eastAsia="de-DE"/>
         </w:rPr>
         <w:drawing>
-          <wp:inline distT="0" distB="0" distL="0" distR="0" wp14:anchorId="0279CDA1" wp14:editId="50893D14">
+          <wp:inline distT="0" distB="0" distL="0" distR="0" wp14:anchorId="183EFAB7" wp14:editId="43250B82">
             <wp:extent cx="4781550" cy="4829175"/>
             <wp:effectExtent l="0" t="0" r="0" b="9525"/>
             <wp:docPr id="2" name="Grafik 2"/>
@@ -173,22 +267,57 @@
         <w:rPr>
           <w:b/>
           <w:sz w:val="28"/>
-        </w:rPr>
-      </w:pPr>
-      <w:r>
-        <w:rPr>
-          <w:b/>
-          <w:sz w:val="28"/>
+          <w:lang w:val="en-US"/>
+        </w:rPr>
+      </w:pPr>
+      <w:r>
+        <w:rPr>
+          <w:b/>
+          <w:sz w:val="28"/>
+          <w:lang w:val="en-GB"/>
         </w:rPr>
         <w:lastRenderedPageBreak/>
-        <w:t>Sample 001, F1, M3</w:t>
-      </w:r>
-      <w:r>
-        <w:rPr>
-          <w:b/>
-          <w:sz w:val="28"/>
-        </w:rPr>
-        <w:t>, A2</w:t>
+        <w:t>U</w:t>
+      </w:r>
+      <w:r>
+        <w:rPr>
+          <w:b/>
+          <w:sz w:val="28"/>
+          <w:lang w:val="en-GB"/>
+        </w:rPr>
+        <w:t>nknown</w:t>
+      </w:r>
+      <w:r>
+        <w:rPr>
+          <w:b/>
+          <w:sz w:val="28"/>
+          <w:lang w:val="en-GB"/>
+        </w:rPr>
+        <w:t>, S001, F1, M</w:t>
+      </w:r>
+      <w:r>
+        <w:rPr>
+          <w:b/>
+          <w:sz w:val="28"/>
+          <w:lang w:val="en-GB"/>
+        </w:rPr>
+        <w:t>3</w:t>
+      </w:r>
+      <w:r>
+        <w:rPr>
+          <w:b/>
+          <w:sz w:val="28"/>
+          <w:lang w:val="en-GB"/>
+        </w:rPr>
+        <w:t>, A</w:t>
+      </w:r>
+      <w:r>
+        <w:rPr>
+          <w:b/>
+          <w:sz w:val="28"/>
+          <w:lang w:val="en-GB"/>
+        </w:rPr>
+        <w:t>II</w:t>
       </w:r>
     </w:p>
     <w:p>
@@ -204,7 +333,7 @@
           <w:lang w:eastAsia="de-DE"/>
         </w:rPr>
         <w:drawing>
-          <wp:inline distT="0" distB="0" distL="0" distR="0" wp14:anchorId="7F861119" wp14:editId="0ADFB680">
+          <wp:inline distT="0" distB="0" distL="0" distR="0" wp14:anchorId="7F374992" wp14:editId="070E73F5">
             <wp:extent cx="4781550" cy="4829175"/>
             <wp:effectExtent l="0" t="0" r="0" b="9525"/>
             <wp:docPr id="3" name="Grafik 3"/>
@@ -268,22 +397,57 @@
         <w:rPr>
           <w:b/>
           <w:sz w:val="28"/>
-        </w:rPr>
-      </w:pPr>
-      <w:r>
-        <w:rPr>
-          <w:b/>
-          <w:sz w:val="28"/>
+          <w:lang w:val="en-US"/>
+        </w:rPr>
+      </w:pPr>
+      <w:r>
+        <w:rPr>
+          <w:b/>
+          <w:sz w:val="28"/>
+          <w:lang w:val="en-GB"/>
         </w:rPr>
         <w:lastRenderedPageBreak/>
-        <w:t>Sample 001, F1, M4</w:t>
-      </w:r>
-      <w:r>
-        <w:rPr>
-          <w:b/>
-          <w:sz w:val="28"/>
-        </w:rPr>
-        <w:t>, A2</w:t>
+        <w:t>U</w:t>
+      </w:r>
+      <w:r>
+        <w:rPr>
+          <w:b/>
+          <w:sz w:val="28"/>
+          <w:lang w:val="en-GB"/>
+        </w:rPr>
+        <w:t>nknown</w:t>
+      </w:r>
+      <w:r>
+        <w:rPr>
+          <w:b/>
+          <w:sz w:val="28"/>
+          <w:lang w:val="en-GB"/>
+        </w:rPr>
+        <w:t>, S001, F1, M</w:t>
+      </w:r>
+      <w:r>
+        <w:rPr>
+          <w:b/>
+          <w:sz w:val="28"/>
+          <w:lang w:val="en-GB"/>
+        </w:rPr>
+        <w:t>4</w:t>
+      </w:r>
+      <w:r>
+        <w:rPr>
+          <w:b/>
+          <w:sz w:val="28"/>
+          <w:lang w:val="en-GB"/>
+        </w:rPr>
+        <w:t>, A</w:t>
+      </w:r>
+      <w:r>
+        <w:rPr>
+          <w:b/>
+          <w:sz w:val="28"/>
+          <w:lang w:val="en-GB"/>
+        </w:rPr>
+        <w:t>II</w:t>
       </w:r>
     </w:p>
     <w:p>
@@ -299,7 +463,7 @@
           <w:lang w:eastAsia="de-DE"/>
         </w:rPr>
         <w:drawing>
-          <wp:inline distT="0" distB="0" distL="0" distR="0" wp14:anchorId="586AE7C7" wp14:editId="2B37A7D6">
+          <wp:inline distT="0" distB="0" distL="0" distR="0" wp14:anchorId="508332AE" wp14:editId="543C0B49">
             <wp:extent cx="4781550" cy="4829175"/>
             <wp:effectExtent l="0" t="0" r="0" b="9525"/>
             <wp:docPr id="4" name="Grafik 4"/>
@@ -355,22 +519,65 @@
         <w:rPr>
           <w:b/>
           <w:sz w:val="28"/>
-        </w:rPr>
-      </w:pPr>
-      <w:r>
-        <w:rPr>
-          <w:b/>
-          <w:sz w:val="28"/>
+          <w:lang w:val="en-US"/>
+        </w:rPr>
+      </w:pPr>
+      <w:r>
+        <w:rPr>
+          <w:b/>
+          <w:sz w:val="28"/>
+          <w:lang w:val="en-GB"/>
         </w:rPr>
         <w:lastRenderedPageBreak/>
-        <w:t>Sample 001, F2, M1</w:t>
-      </w:r>
-      <w:r>
-        <w:rPr>
-          <w:b/>
-          <w:sz w:val="28"/>
-        </w:rPr>
-        <w:t>, A1</w:t>
+        <w:t>U</w:t>
+      </w:r>
+      <w:r>
+        <w:rPr>
+          <w:b/>
+          <w:sz w:val="28"/>
+          <w:lang w:val="en-GB"/>
+        </w:rPr>
+        <w:t>nknown</w:t>
+      </w:r>
+      <w:r>
+        <w:rPr>
+          <w:b/>
+          <w:sz w:val="28"/>
+          <w:lang w:val="en-GB"/>
+        </w:rPr>
+        <w:t>, S001, F</w:t>
+      </w:r>
+      <w:r>
+        <w:rPr>
+          <w:b/>
+          <w:sz w:val="28"/>
+          <w:lang w:val="en-GB"/>
+        </w:rPr>
+        <w:t>2</w:t>
+      </w:r>
+      <w:r>
+        <w:rPr>
+          <w:b/>
+          <w:sz w:val="28"/>
+          <w:lang w:val="en-GB"/>
+        </w:rPr>
+        <w:t>, M1</w:t>
+      </w:r>
+      <w:r>
+        <w:rPr>
+          <w:b/>
+          <w:sz w:val="28"/>
+          <w:lang w:val="en-GB"/>
+        </w:rPr>
+        <w:t>, A</w:t>
+      </w:r>
+      <w:r>
+        <w:rPr>
+          <w:b/>
+          <w:sz w:val="28"/>
+          <w:lang w:val="en-GB"/>
+        </w:rPr>
+        <w:t>I</w:t>
       </w:r>
     </w:p>
     <w:p>
@@ -386,7 +593,7 @@
           <w:lang w:eastAsia="de-DE"/>
         </w:rPr>
         <w:drawing>
-          <wp:inline distT="0" distB="0" distL="0" distR="0" wp14:anchorId="6E7D7B54" wp14:editId="4F2BA212">
+          <wp:inline distT="0" distB="0" distL="0" distR="0" wp14:anchorId="1E89D3B3" wp14:editId="288B4E40">
             <wp:extent cx="4781550" cy="4829175"/>
             <wp:effectExtent l="0" t="0" r="0" b="9525"/>
             <wp:docPr id="5" name="Grafik 5"/>
@@ -442,22 +649,57 @@
         <w:rPr>
           <w:b/>
           <w:sz w:val="28"/>
-        </w:rPr>
-      </w:pPr>
-      <w:r>
-        <w:rPr>
-          <w:b/>
-          <w:sz w:val="28"/>
+          <w:lang w:val="en-US"/>
+        </w:rPr>
+      </w:pPr>
+      <w:r>
+        <w:rPr>
+          <w:b/>
+          <w:sz w:val="28"/>
+          <w:lang w:val="en-GB"/>
         </w:rPr>
         <w:lastRenderedPageBreak/>
-        <w:t>Sample 001, F2, M2</w:t>
-      </w:r>
-      <w:r>
-        <w:rPr>
-          <w:b/>
-          <w:sz w:val="28"/>
-        </w:rPr>
-        <w:t>, A1</w:t>
+        <w:t>U</w:t>
+      </w:r>
+      <w:r>
+        <w:rPr>
+          <w:b/>
+          <w:sz w:val="28"/>
+          <w:lang w:val="en-GB"/>
+        </w:rPr>
+        <w:t>nknown</w:t>
+      </w:r>
+      <w:r>
+        <w:rPr>
+          <w:b/>
+          <w:sz w:val="28"/>
+          <w:lang w:val="en-GB"/>
+        </w:rPr>
+        <w:t>, S001, F2, M</w:t>
+      </w:r>
+      <w:r>
+        <w:rPr>
+          <w:b/>
+          <w:sz w:val="28"/>
+          <w:lang w:val="en-GB"/>
+        </w:rPr>
+        <w:t>2</w:t>
+      </w:r>
+      <w:r>
+        <w:rPr>
+          <w:b/>
+          <w:sz w:val="28"/>
+          <w:lang w:val="en-GB"/>
+        </w:rPr>
+        <w:t>, A</w:t>
+      </w:r>
+      <w:r>
+        <w:rPr>
+          <w:b/>
+          <w:sz w:val="28"/>
+          <w:lang w:val="en-GB"/>
+        </w:rPr>
+        <w:t>I</w:t>
       </w:r>
     </w:p>
     <w:p>
@@ -473,7 +715,7 @@
           <w:lang w:eastAsia="de-DE"/>
         </w:rPr>
         <w:drawing>
-          <wp:inline distT="0" distB="0" distL="0" distR="0" wp14:anchorId="02C93474" wp14:editId="7A67320A">
+          <wp:inline distT="0" distB="0" distL="0" distR="0" wp14:anchorId="0345A706" wp14:editId="22254662">
             <wp:extent cx="4781550" cy="4829175"/>
             <wp:effectExtent l="0" t="0" r="0" b="9525"/>
             <wp:docPr id="6" name="Grafik 6"/>
@@ -529,22 +771,57 @@
         <w:rPr>
           <w:b/>
           <w:sz w:val="28"/>
-        </w:rPr>
-      </w:pPr>
-      <w:r>
-        <w:rPr>
-          <w:b/>
-          <w:sz w:val="28"/>
+          <w:lang w:val="en-US"/>
+        </w:rPr>
+      </w:pPr>
+      <w:r>
+        <w:rPr>
+          <w:b/>
+          <w:sz w:val="28"/>
+          <w:lang w:val="en-GB"/>
         </w:rPr>
         <w:lastRenderedPageBreak/>
-        <w:t>Sample 001, F2, M3</w:t>
-      </w:r>
-      <w:r>
-        <w:rPr>
-          <w:b/>
-          <w:sz w:val="28"/>
-        </w:rPr>
-        <w:t>, A1</w:t>
+        <w:t>U</w:t>
+      </w:r>
+      <w:r>
+        <w:rPr>
+          <w:b/>
+          <w:sz w:val="28"/>
+          <w:lang w:val="en-GB"/>
+        </w:rPr>
+        <w:t>nknown</w:t>
+      </w:r>
+      <w:r>
+        <w:rPr>
+          <w:b/>
+          <w:sz w:val="28"/>
+          <w:lang w:val="en-GB"/>
+        </w:rPr>
+        <w:t>, S001, F2, M</w:t>
+      </w:r>
+      <w:r>
+        <w:rPr>
+          <w:b/>
+          <w:sz w:val="28"/>
+          <w:lang w:val="en-GB"/>
+        </w:rPr>
+        <w:t>3</w:t>
+      </w:r>
+      <w:r>
+        <w:rPr>
+          <w:b/>
+          <w:sz w:val="28"/>
+          <w:lang w:val="en-GB"/>
+        </w:rPr>
+        <w:t>, A</w:t>
+      </w:r>
+      <w:r>
+        <w:rPr>
+          <w:b/>
+          <w:sz w:val="28"/>
+          <w:lang w:val="en-GB"/>
+        </w:rPr>
+        <w:t>I</w:t>
       </w:r>
     </w:p>
     <w:p>
@@ -560,7 +837,7 @@
           <w:lang w:eastAsia="de-DE"/>
         </w:rPr>
         <w:drawing>
-          <wp:inline distT="0" distB="0" distL="0" distR="0" wp14:anchorId="5578E40D" wp14:editId="099D0E73">
+          <wp:inline distT="0" distB="0" distL="0" distR="0" wp14:anchorId="0B09CFBC" wp14:editId="12731745">
             <wp:extent cx="4781550" cy="4829175"/>
             <wp:effectExtent l="0" t="0" r="0" b="9525"/>
             <wp:docPr id="8" name="Grafik 8"/>
@@ -616,22 +893,57 @@
         <w:rPr>
           <w:b/>
           <w:sz w:val="28"/>
-        </w:rPr>
-      </w:pPr>
-      <w:r>
-        <w:rPr>
-          <w:b/>
-          <w:sz w:val="28"/>
+          <w:lang w:val="en-US"/>
+        </w:rPr>
+      </w:pPr>
+      <w:r>
+        <w:rPr>
+          <w:b/>
+          <w:sz w:val="28"/>
+          <w:lang w:val="en-GB"/>
         </w:rPr>
         <w:lastRenderedPageBreak/>
-        <w:t>Sample 001, F2, M4</w:t>
-      </w:r>
-      <w:r>
-        <w:rPr>
-          <w:b/>
-          <w:sz w:val="28"/>
-        </w:rPr>
-        <w:t>, A1</w:t>
+        <w:t>U</w:t>
+      </w:r>
+      <w:r>
+        <w:rPr>
+          <w:b/>
+          <w:sz w:val="28"/>
+          <w:lang w:val="en-GB"/>
+        </w:rPr>
+        <w:t>nknown</w:t>
+      </w:r>
+      <w:r>
+        <w:rPr>
+          <w:b/>
+          <w:sz w:val="28"/>
+          <w:lang w:val="en-GB"/>
+        </w:rPr>
+        <w:t>, S001, F2, M</w:t>
+      </w:r>
+      <w:r>
+        <w:rPr>
+          <w:b/>
+          <w:sz w:val="28"/>
+          <w:lang w:val="en-GB"/>
+        </w:rPr>
+        <w:t>4</w:t>
+      </w:r>
+      <w:r>
+        <w:rPr>
+          <w:b/>
+          <w:sz w:val="28"/>
+          <w:lang w:val="en-GB"/>
+        </w:rPr>
+        <w:t>, A</w:t>
+      </w:r>
+      <w:r>
+        <w:rPr>
+          <w:b/>
+          <w:sz w:val="28"/>
+          <w:lang w:val="en-GB"/>
+        </w:rPr>
+        <w:t>I</w:t>
       </w:r>
     </w:p>
     <w:p>
@@ -647,7 +959,7 @@
           <w:lang w:eastAsia="de-DE"/>
         </w:rPr>
         <w:drawing>
-          <wp:inline distT="0" distB="0" distL="0" distR="0" wp14:anchorId="7A4543FA" wp14:editId="4B740571">
+          <wp:inline distT="0" distB="0" distL="0" distR="0" wp14:anchorId="64507FD7" wp14:editId="7F4549C5">
             <wp:extent cx="4781550" cy="4829175"/>
             <wp:effectExtent l="0" t="0" r="0" b="9525"/>
             <wp:docPr id="9" name="Grafik 9"/>
@@ -703,15 +1015,89 @@
         <w:rPr>
           <w:b/>
           <w:sz w:val="28"/>
-        </w:rPr>
-      </w:pPr>
-      <w:r>
-        <w:rPr>
-          <w:b/>
-          <w:sz w:val="28"/>
+          <w:lang w:val="en-US"/>
+        </w:rPr>
+      </w:pPr>
+      <w:r>
+        <w:rPr>
+          <w:b/>
+          <w:sz w:val="28"/>
+          <w:lang w:val="en-GB"/>
         </w:rPr>
         <w:lastRenderedPageBreak/>
-        <w:t>Sample 002, F1, M1, A2</w:t>
+        <w:t>U</w:t>
+      </w:r>
+      <w:r>
+        <w:rPr>
+          <w:b/>
+          <w:sz w:val="28"/>
+          <w:lang w:val="en-GB"/>
+        </w:rPr>
+        <w:t>nknown</w:t>
+      </w:r>
+      <w:r>
+        <w:rPr>
+          <w:b/>
+          <w:sz w:val="28"/>
+          <w:lang w:val="en-GB"/>
+        </w:rPr>
+        <w:t>, S00</w:t>
+      </w:r>
+      <w:r>
+        <w:rPr>
+          <w:b/>
+          <w:sz w:val="28"/>
+          <w:lang w:val="en-GB"/>
+        </w:rPr>
+        <w:t>2</w:t>
+      </w:r>
+      <w:r>
+        <w:rPr>
+          <w:b/>
+          <w:sz w:val="28"/>
+          <w:lang w:val="en-GB"/>
+        </w:rPr>
+        <w:t>, F</w:t>
+      </w:r>
+      <w:r>
+        <w:rPr>
+          <w:b/>
+          <w:sz w:val="28"/>
+          <w:lang w:val="en-GB"/>
+        </w:rPr>
+        <w:t>1</w:t>
+      </w:r>
+      <w:r>
+        <w:rPr>
+          <w:b/>
+          <w:sz w:val="28"/>
+          <w:lang w:val="en-GB"/>
+        </w:rPr>
+        <w:t>, M1</w:t>
+      </w:r>
+      <w:r>
+        <w:rPr>
+          <w:b/>
+          <w:sz w:val="28"/>
+          <w:lang w:val="en-GB"/>
+        </w:rPr>
+        <w:t>, A</w:t>
+      </w:r>
+      <w:r>
+        <w:rPr>
+          <w:b/>
+          <w:sz w:val="28"/>
+          <w:lang w:val="en-GB"/>
+        </w:rPr>
+        <w:t>I</w:t>
+      </w:r>
+      <w:r>
+        <w:rPr>
+          <w:b/>
+          <w:sz w:val="28"/>
+          <w:lang w:val="en-GB"/>
+        </w:rPr>
+        <w:t>I</w:t>
       </w:r>
     </w:p>
     <w:p>
@@ -727,7 +1113,7 @@
           <w:lang w:eastAsia="de-DE"/>
         </w:rPr>
         <w:drawing>
-          <wp:inline distT="0" distB="0" distL="0" distR="0" wp14:anchorId="4F47C999" wp14:editId="5EC92C97">
+          <wp:inline distT="0" distB="0" distL="0" distR="0" wp14:anchorId="202C15A3" wp14:editId="5646C67C">
             <wp:extent cx="4781550" cy="4829175"/>
             <wp:effectExtent l="0" t="0" r="0" b="9525"/>
             <wp:docPr id="10" name="Grafik 10"/>
@@ -783,22 +1169,57 @@
         <w:rPr>
           <w:b/>
           <w:sz w:val="28"/>
-        </w:rPr>
-      </w:pPr>
-      <w:r>
-        <w:rPr>
-          <w:b/>
-          <w:sz w:val="28"/>
+          <w:lang w:val="en-US"/>
+        </w:rPr>
+      </w:pPr>
+      <w:r>
+        <w:rPr>
+          <w:b/>
+          <w:sz w:val="28"/>
+          <w:lang w:val="en-GB"/>
         </w:rPr>
         <w:lastRenderedPageBreak/>
-        <w:t>Sample 002, F1, M2</w:t>
-      </w:r>
-      <w:r>
-        <w:rPr>
-          <w:b/>
-          <w:sz w:val="28"/>
-        </w:rPr>
-        <w:t>, A2</w:t>
+        <w:t>U</w:t>
+      </w:r>
+      <w:r>
+        <w:rPr>
+          <w:b/>
+          <w:sz w:val="28"/>
+          <w:lang w:val="en-GB"/>
+        </w:rPr>
+        <w:t>nknown</w:t>
+      </w:r>
+      <w:r>
+        <w:rPr>
+          <w:b/>
+          <w:sz w:val="28"/>
+          <w:lang w:val="en-GB"/>
+        </w:rPr>
+        <w:t>, S002, F1, M</w:t>
+      </w:r>
+      <w:r>
+        <w:rPr>
+          <w:b/>
+          <w:sz w:val="28"/>
+          <w:lang w:val="en-GB"/>
+        </w:rPr>
+        <w:t>2</w:t>
+      </w:r>
+      <w:r>
+        <w:rPr>
+          <w:b/>
+          <w:sz w:val="28"/>
+          <w:lang w:val="en-GB"/>
+        </w:rPr>
+        <w:t>, A</w:t>
+      </w:r>
+      <w:r>
+        <w:rPr>
+          <w:b/>
+          <w:sz w:val="28"/>
+          <w:lang w:val="en-GB"/>
+        </w:rPr>
+        <w:t>II</w:t>
       </w:r>
     </w:p>
     <w:p>
@@ -814,7 +1235,7 @@
           <w:lang w:eastAsia="de-DE"/>
         </w:rPr>
         <w:drawing>
-          <wp:inline distT="0" distB="0" distL="0" distR="0" wp14:anchorId="3AF3BA57" wp14:editId="7A15E786">
+          <wp:inline distT="0" distB="0" distL="0" distR="0" wp14:anchorId="74396CB1" wp14:editId="5A0BC6D9">
             <wp:extent cx="4781550" cy="4829175"/>
             <wp:effectExtent l="0" t="0" r="0" b="9525"/>
             <wp:docPr id="11" name="Grafik 11"/>
@@ -870,22 +1291,57 @@
         <w:rPr>
           <w:b/>
           <w:sz w:val="28"/>
-        </w:rPr>
-      </w:pPr>
-      <w:r>
-        <w:rPr>
-          <w:b/>
-          <w:sz w:val="28"/>
+          <w:lang w:val="en-US"/>
+        </w:rPr>
+      </w:pPr>
+      <w:r>
+        <w:rPr>
+          <w:b/>
+          <w:sz w:val="28"/>
+          <w:lang w:val="en-GB"/>
         </w:rPr>
         <w:lastRenderedPageBreak/>
-        <w:t>Sample 002, F1, M3</w:t>
-      </w:r>
-      <w:r>
-        <w:rPr>
-          <w:b/>
-          <w:sz w:val="28"/>
-        </w:rPr>
-        <w:t>, A2</w:t>
+        <w:t>U</w:t>
+      </w:r>
+      <w:r>
+        <w:rPr>
+          <w:b/>
+          <w:sz w:val="28"/>
+          <w:lang w:val="en-GB"/>
+        </w:rPr>
+        <w:t>nknown</w:t>
+      </w:r>
+      <w:r>
+        <w:rPr>
+          <w:b/>
+          <w:sz w:val="28"/>
+          <w:lang w:val="en-GB"/>
+        </w:rPr>
+        <w:t>, S002, F1, M</w:t>
+      </w:r>
+      <w:r>
+        <w:rPr>
+          <w:b/>
+          <w:sz w:val="28"/>
+          <w:lang w:val="en-GB"/>
+        </w:rPr>
+        <w:t>3</w:t>
+      </w:r>
+      <w:r>
+        <w:rPr>
+          <w:b/>
+          <w:sz w:val="28"/>
+          <w:lang w:val="en-GB"/>
+        </w:rPr>
+        <w:t>, A</w:t>
+      </w:r>
+      <w:r>
+        <w:rPr>
+          <w:b/>
+          <w:sz w:val="28"/>
+          <w:lang w:val="en-GB"/>
+        </w:rPr>
+        <w:t>II</w:t>
       </w:r>
     </w:p>
     <w:p>
@@ -901,7 +1357,7 @@
           <w:lang w:eastAsia="de-DE"/>
         </w:rPr>
         <w:drawing>
-          <wp:inline distT="0" distB="0" distL="0" distR="0" wp14:anchorId="74A53FE2" wp14:editId="7DBAE695">
+          <wp:inline distT="0" distB="0" distL="0" distR="0" wp14:anchorId="10D8591D" wp14:editId="56DF5EB0">
             <wp:extent cx="4781550" cy="4829175"/>
             <wp:effectExtent l="0" t="0" r="0" b="9525"/>
             <wp:docPr id="12" name="Grafik 12"/>
@@ -957,20 +1413,39 @@
         <w:rPr>
           <w:b/>
           <w:sz w:val="28"/>
-        </w:rPr>
-      </w:pPr>
-      <w:r>
-        <w:rPr>
-          <w:b/>
-          <w:sz w:val="28"/>
+          <w:lang w:val="en-US"/>
+        </w:rPr>
+      </w:pPr>
+      <w:r>
+        <w:rPr>
+          <w:b/>
+          <w:sz w:val="28"/>
+          <w:lang w:val="en-GB"/>
         </w:rPr>
         <w:lastRenderedPageBreak/>
-        <w:t>Sample 002, F1, M</w:t>
-      </w:r>
-      <w:r>
-        <w:rPr>
-          <w:b/>
-          <w:sz w:val="28"/>
+        <w:t>U</w:t>
+      </w:r>
+      <w:r>
+        <w:rPr>
+          <w:b/>
+          <w:sz w:val="28"/>
+          <w:lang w:val="en-GB"/>
+        </w:rPr>
+        <w:t>nknown</w:t>
+      </w:r>
+      <w:r>
+        <w:rPr>
+          <w:b/>
+          <w:sz w:val="28"/>
+          <w:lang w:val="en-GB"/>
+        </w:rPr>
+        <w:t>, S002, F1, M</w:t>
+      </w:r>
+      <w:r>
+        <w:rPr>
+          <w:b/>
+          <w:sz w:val="28"/>
+          <w:lang w:val="en-GB"/>
         </w:rPr>
         <w:t>4</w:t>
       </w:r>
@@ -978,8 +1453,17 @@
         <w:rPr>
           <w:b/>
           <w:sz w:val="28"/>
-        </w:rPr>
-        <w:t>, A2</w:t>
+          <w:lang w:val="en-GB"/>
+        </w:rPr>
+        <w:t>, A</w:t>
+      </w:r>
+      <w:r>
+        <w:rPr>
+          <w:b/>
+          <w:sz w:val="28"/>
+          <w:lang w:val="en-GB"/>
+        </w:rPr>
+        <w:t>II</w:t>
       </w:r>
     </w:p>
     <w:p>
@@ -995,7 +1479,7 @@
           <w:lang w:eastAsia="de-DE"/>
         </w:rPr>
         <w:drawing>
-          <wp:inline distT="0" distB="0" distL="0" distR="0" wp14:anchorId="726D80BF" wp14:editId="3B459B1A">
+          <wp:inline distT="0" distB="0" distL="0" distR="0" wp14:anchorId="524065C5" wp14:editId="0B8D1C9F">
             <wp:extent cx="4781550" cy="4829175"/>
             <wp:effectExtent l="0" t="0" r="0" b="9525"/>
             <wp:docPr id="13" name="Grafik 13"/>
@@ -1051,29 +1535,73 @@
         <w:rPr>
           <w:b/>
           <w:sz w:val="28"/>
-        </w:rPr>
-      </w:pPr>
-      <w:r>
-        <w:rPr>
-          <w:b/>
-          <w:sz w:val="28"/>
+          <w:lang w:val="en-US"/>
+        </w:rPr>
+      </w:pPr>
+      <w:r>
+        <w:rPr>
+          <w:b/>
+          <w:sz w:val="28"/>
+          <w:lang w:val="en-GB"/>
         </w:rPr>
         <w:lastRenderedPageBreak/>
-        <w:t>Sample 003</w:t>
-      </w:r>
-      <w:r>
-        <w:rPr>
-          <w:b/>
-          <w:sz w:val="28"/>
-        </w:rPr>
-        <w:t>, F1, M</w:t>
-      </w:r>
-      <w:r>
-        <w:rPr>
-          <w:b/>
-          <w:sz w:val="28"/>
-        </w:rPr>
-        <w:t>1, A3</w:t>
+        <w:t>U</w:t>
+      </w:r>
+      <w:r>
+        <w:rPr>
+          <w:b/>
+          <w:sz w:val="28"/>
+          <w:lang w:val="en-GB"/>
+        </w:rPr>
+        <w:t>nknown</w:t>
+      </w:r>
+      <w:r>
+        <w:rPr>
+          <w:b/>
+          <w:sz w:val="28"/>
+          <w:lang w:val="en-GB"/>
+        </w:rPr>
+        <w:t>, S00</w:t>
+      </w:r>
+      <w:r>
+        <w:rPr>
+          <w:b/>
+          <w:sz w:val="28"/>
+          <w:lang w:val="en-GB"/>
+        </w:rPr>
+        <w:t>3</w:t>
+      </w:r>
+      <w:r>
+        <w:rPr>
+          <w:b/>
+          <w:sz w:val="28"/>
+          <w:lang w:val="en-GB"/>
+        </w:rPr>
+        <w:t>, F1, M1</w:t>
+      </w:r>
+      <w:r>
+        <w:rPr>
+          <w:b/>
+          <w:sz w:val="28"/>
+          <w:lang w:val="en-GB"/>
+        </w:rPr>
+        <w:t>, A</w:t>
+      </w:r>
+      <w:r>
+        <w:rPr>
+          <w:b/>
+          <w:sz w:val="28"/>
+          <w:lang w:val="en-GB"/>
+        </w:rPr>
+        <w:t>II</w:t>
+      </w:r>
+      <w:r>
+        <w:rPr>
+          <w:b/>
+          <w:sz w:val="28"/>
+          <w:lang w:val="en-GB"/>
+        </w:rPr>
+        <w:t>I</w:t>
       </w:r>
     </w:p>
     <w:p>
@@ -1089,7 +1617,7 @@
           <w:lang w:eastAsia="de-DE"/>
         </w:rPr>
         <w:drawing>
-          <wp:inline distT="0" distB="0" distL="0" distR="0" wp14:anchorId="6AECA6B4" wp14:editId="36A51EAB">
+          <wp:inline distT="0" distB="0" distL="0" distR="0" wp14:anchorId="3F8FC260" wp14:editId="0920A2B6">
             <wp:extent cx="4781550" cy="4829175"/>
             <wp:effectExtent l="0" t="0" r="0" b="9525"/>
             <wp:docPr id="14" name="Grafik 14"/>
@@ -1145,20 +1673,39 @@
         <w:rPr>
           <w:b/>
           <w:sz w:val="28"/>
-        </w:rPr>
-      </w:pPr>
-      <w:r>
-        <w:rPr>
-          <w:b/>
-          <w:sz w:val="28"/>
+          <w:lang w:val="en-US"/>
+        </w:rPr>
+      </w:pPr>
+      <w:r>
+        <w:rPr>
+          <w:b/>
+          <w:sz w:val="28"/>
+          <w:lang w:val="en-GB"/>
         </w:rPr>
         <w:lastRenderedPageBreak/>
-        <w:t>Sample 003, F1, M</w:t>
-      </w:r>
-      <w:r>
-        <w:rPr>
-          <w:b/>
-          <w:sz w:val="28"/>
+        <w:t>U</w:t>
+      </w:r>
+      <w:r>
+        <w:rPr>
+          <w:b/>
+          <w:sz w:val="28"/>
+          <w:lang w:val="en-GB"/>
+        </w:rPr>
+        <w:t>nknown</w:t>
+      </w:r>
+      <w:r>
+        <w:rPr>
+          <w:b/>
+          <w:sz w:val="28"/>
+          <w:lang w:val="en-GB"/>
+        </w:rPr>
+        <w:t>, S003, F1, M</w:t>
+      </w:r>
+      <w:r>
+        <w:rPr>
+          <w:b/>
+          <w:sz w:val="28"/>
+          <w:lang w:val="en-GB"/>
         </w:rPr>
         <w:t>2</w:t>
       </w:r>
@@ -1166,17 +1713,18 @@
         <w:rPr>
           <w:b/>
           <w:sz w:val="28"/>
-        </w:rPr>
-        <w:t>, A3</w:t>
-      </w:r>
-    </w:p>
-    <w:p>
-      <w:pPr>
-        <w:rPr>
-          <w:b/>
-          <w:sz w:val="28"/>
-        </w:rPr>
-      </w:pPr>
+          <w:lang w:val="en-GB"/>
+        </w:rPr>
+        <w:t>, A</w:t>
+      </w:r>
+      <w:r>
+        <w:rPr>
+          <w:b/>
+          <w:sz w:val="28"/>
+          <w:lang w:val="en-GB"/>
+        </w:rPr>
+        <w:t>III</w:t>
+      </w:r>
     </w:p>
     <w:p>
       <w:pPr>
@@ -1191,7 +1739,7 @@
           <w:lang w:eastAsia="de-DE"/>
         </w:rPr>
         <w:drawing>
-          <wp:inline distT="0" distB="0" distL="0" distR="0" wp14:anchorId="23076589" wp14:editId="4B6D50EF">
+          <wp:inline distT="0" distB="0" distL="0" distR="0" wp14:anchorId="440EDEAF" wp14:editId="0981ACC1">
             <wp:extent cx="4781550" cy="4829175"/>
             <wp:effectExtent l="0" t="0" r="0" b="9525"/>
             <wp:docPr id="15" name="Grafik 15"/>
@@ -1247,20 +1795,39 @@
         <w:rPr>
           <w:b/>
           <w:sz w:val="28"/>
-        </w:rPr>
-      </w:pPr>
-      <w:r>
-        <w:rPr>
-          <w:b/>
-          <w:sz w:val="28"/>
+          <w:lang w:val="en-US"/>
+        </w:rPr>
+      </w:pPr>
+      <w:r>
+        <w:rPr>
+          <w:b/>
+          <w:sz w:val="28"/>
+          <w:lang w:val="en-GB"/>
         </w:rPr>
         <w:lastRenderedPageBreak/>
-        <w:t>Sample 003, F1, M</w:t>
-      </w:r>
-      <w:r>
-        <w:rPr>
-          <w:b/>
-          <w:sz w:val="28"/>
+        <w:t>U</w:t>
+      </w:r>
+      <w:r>
+        <w:rPr>
+          <w:b/>
+          <w:sz w:val="28"/>
+          <w:lang w:val="en-GB"/>
+        </w:rPr>
+        <w:t>nknown</w:t>
+      </w:r>
+      <w:r>
+        <w:rPr>
+          <w:b/>
+          <w:sz w:val="28"/>
+          <w:lang w:val="en-GB"/>
+        </w:rPr>
+        <w:t>, S003, F1, M</w:t>
+      </w:r>
+      <w:r>
+        <w:rPr>
+          <w:b/>
+          <w:sz w:val="28"/>
+          <w:lang w:val="en-GB"/>
         </w:rPr>
         <w:t>3</w:t>
       </w:r>
@@ -1268,17 +1835,18 @@
         <w:rPr>
           <w:b/>
           <w:sz w:val="28"/>
-        </w:rPr>
-        <w:t>, A3</w:t>
-      </w:r>
-    </w:p>
-    <w:p>
-      <w:pPr>
-        <w:rPr>
-          <w:b/>
-          <w:sz w:val="28"/>
-        </w:rPr>
-      </w:pPr>
+          <w:lang w:val="en-GB"/>
+        </w:rPr>
+        <w:t>, A</w:t>
+      </w:r>
+      <w:r>
+        <w:rPr>
+          <w:b/>
+          <w:sz w:val="28"/>
+          <w:lang w:val="en-GB"/>
+        </w:rPr>
+        <w:t>III</w:t>
+      </w:r>
     </w:p>
     <w:p>
       <w:pPr>
@@ -1293,7 +1861,7 @@
           <w:lang w:eastAsia="de-DE"/>
         </w:rPr>
         <w:drawing>
-          <wp:inline distT="0" distB="0" distL="0" distR="0" wp14:anchorId="1DA082EF" wp14:editId="1999266E">
+          <wp:inline distT="0" distB="0" distL="0" distR="0" wp14:anchorId="4ECD1F09" wp14:editId="2E2C7B94">
             <wp:extent cx="4781550" cy="4829175"/>
             <wp:effectExtent l="0" t="0" r="0" b="9525"/>
             <wp:docPr id="16" name="Grafik 16"/>
@@ -1349,20 +1917,39 @@
         <w:rPr>
           <w:b/>
           <w:sz w:val="28"/>
-        </w:rPr>
-      </w:pPr>
-      <w:r>
-        <w:rPr>
-          <w:b/>
-          <w:sz w:val="28"/>
+          <w:lang w:val="en-US"/>
+        </w:rPr>
+      </w:pPr>
+      <w:r>
+        <w:rPr>
+          <w:b/>
+          <w:sz w:val="28"/>
+          <w:lang w:val="en-GB"/>
         </w:rPr>
         <w:lastRenderedPageBreak/>
-        <w:t>Sample 003, F1, M</w:t>
-      </w:r>
-      <w:r>
-        <w:rPr>
-          <w:b/>
-          <w:sz w:val="28"/>
+        <w:t>U</w:t>
+      </w:r>
+      <w:r>
+        <w:rPr>
+          <w:b/>
+          <w:sz w:val="28"/>
+          <w:lang w:val="en-GB"/>
+        </w:rPr>
+        <w:t>nknown</w:t>
+      </w:r>
+      <w:r>
+        <w:rPr>
+          <w:b/>
+          <w:sz w:val="28"/>
+          <w:lang w:val="en-GB"/>
+        </w:rPr>
+        <w:t>, S003, F1, M</w:t>
+      </w:r>
+      <w:r>
+        <w:rPr>
+          <w:b/>
+          <w:sz w:val="28"/>
+          <w:lang w:val="en-GB"/>
         </w:rPr>
         <w:t>4</w:t>
       </w:r>
@@ -1370,8 +1957,17 @@
         <w:rPr>
           <w:b/>
           <w:sz w:val="28"/>
-        </w:rPr>
-        <w:t>, A3</w:t>
+          <w:lang w:val="en-GB"/>
+        </w:rPr>
+        <w:t>, A</w:t>
+      </w:r>
+      <w:r>
+        <w:rPr>
+          <w:b/>
+          <w:sz w:val="28"/>
+          <w:lang w:val="en-GB"/>
+        </w:rPr>
+        <w:t>III</w:t>
       </w:r>
     </w:p>
     <w:p>
@@ -1387,7 +1983,7 @@
           <w:lang w:eastAsia="de-DE"/>
         </w:rPr>
         <w:drawing>
-          <wp:inline distT="0" distB="0" distL="0" distR="0" wp14:anchorId="26CFDDF1" wp14:editId="4773E2AC">
+          <wp:inline distT="0" distB="0" distL="0" distR="0" wp14:anchorId="7B8DB866" wp14:editId="06E826E1">
             <wp:extent cx="4781550" cy="4829175"/>
             <wp:effectExtent l="0" t="0" r="0" b="9525"/>
             <wp:docPr id="17" name="Grafik 17"/>
@@ -1451,7 +2047,7 @@
         <w:rPr>
           <w:b/>
           <w:sz w:val="28"/>
-          <w:lang w:val="en-GB"/>
+          <w:lang w:val="en-US"/>
         </w:rPr>
       </w:pPr>
       <w:r>
@@ -1461,31 +2057,55 @@
           <w:lang w:val="en-GB"/>
         </w:rPr>
         <w:lastRenderedPageBreak/>
-        <w:t>Sample 003</w:t>
-      </w:r>
-      <w:r>
-        <w:rPr>
-          <w:b/>
-          <w:sz w:val="28"/>
-          <w:lang w:val="en-GB"/>
-        </w:rPr>
-        <w:t>, F2</w:t>
-      </w:r>
-      <w:r>
-        <w:rPr>
-          <w:b/>
-          <w:sz w:val="28"/>
-          <w:lang w:val="en-GB"/>
-        </w:rPr>
-        <w:t>, M</w:t>
-      </w:r>
-      <w:r>
-        <w:rPr>
-          <w:b/>
-          <w:sz w:val="28"/>
-          <w:lang w:val="en-GB"/>
-        </w:rPr>
-        <w:t>1, A2</w:t>
+        <w:t>U</w:t>
+      </w:r>
+      <w:r>
+        <w:rPr>
+          <w:b/>
+          <w:sz w:val="28"/>
+          <w:lang w:val="en-GB"/>
+        </w:rPr>
+        <w:t>nknown</w:t>
+      </w:r>
+      <w:r>
+        <w:rPr>
+          <w:b/>
+          <w:sz w:val="28"/>
+          <w:lang w:val="en-GB"/>
+        </w:rPr>
+        <w:t>, S003, F</w:t>
+      </w:r>
+      <w:r>
+        <w:rPr>
+          <w:b/>
+          <w:sz w:val="28"/>
+          <w:lang w:val="en-GB"/>
+        </w:rPr>
+        <w:t>2</w:t>
+      </w:r>
+      <w:r>
+        <w:rPr>
+          <w:b/>
+          <w:sz w:val="28"/>
+          <w:lang w:val="en-GB"/>
+        </w:rPr>
+        <w:t>, M1</w:t>
+      </w:r>
+      <w:r>
+        <w:rPr>
+          <w:b/>
+          <w:sz w:val="28"/>
+          <w:lang w:val="en-GB"/>
+        </w:rPr>
+        <w:t>, A</w:t>
+      </w:r>
+      <w:r>
+        <w:rPr>
+          <w:b/>
+          <w:sz w:val="28"/>
+          <w:lang w:val="en-GB"/>
+        </w:rPr>
+        <w:t>II</w:t>
       </w:r>
     </w:p>
     <w:p>
@@ -1502,7 +2122,7 @@
           <w:lang w:eastAsia="de-DE"/>
         </w:rPr>
         <w:drawing>
-          <wp:inline distT="0" distB="0" distL="0" distR="0" wp14:anchorId="76DAFF85" wp14:editId="19E837AA">
+          <wp:inline distT="0" distB="0" distL="0" distR="0" wp14:anchorId="1328491A" wp14:editId="0B89293D">
             <wp:extent cx="4781550" cy="4829175"/>
             <wp:effectExtent l="0" t="0" r="0" b="9525"/>
             <wp:docPr id="18" name="Grafik 18"/>
@@ -1560,7 +2180,7 @@
         <w:rPr>
           <w:b/>
           <w:sz w:val="28"/>
-          <w:lang w:val="en-GB"/>
+          <w:lang w:val="en-US"/>
         </w:rPr>
       </w:pPr>
       <w:r>
@@ -1570,7 +2190,23 @@
           <w:lang w:val="en-GB"/>
         </w:rPr>
         <w:lastRenderedPageBreak/>
-        <w:t>Sample 003, F2, M</w:t>
+        <w:t>U</w:t>
+      </w:r>
+      <w:r>
+        <w:rPr>
+          <w:b/>
+          <w:sz w:val="28"/>
+          <w:lang w:val="en-GB"/>
+        </w:rPr>
+        <w:t>nknown</w:t>
+      </w:r>
+      <w:r>
+        <w:rPr>
+          <w:b/>
+          <w:sz w:val="28"/>
+          <w:lang w:val="en-GB"/>
+        </w:rPr>
+        <w:t>, S003, F2, M</w:t>
       </w:r>
       <w:r>
         <w:rPr>
@@ -1586,17 +2222,16 @@
           <w:sz w:val="28"/>
           <w:lang w:val="en-GB"/>
         </w:rPr>
-        <w:t>, A2</w:t>
-      </w:r>
-    </w:p>
-    <w:p>
-      <w:pPr>
-        <w:rPr>
-          <w:b/>
-          <w:sz w:val="28"/>
-          <w:lang w:val="en-GB"/>
-        </w:rPr>
-      </w:pPr>
+        <w:t>, A</w:t>
+      </w:r>
+      <w:r>
+        <w:rPr>
+          <w:b/>
+          <w:sz w:val="28"/>
+          <w:lang w:val="en-GB"/>
+        </w:rPr>
+        <w:t>II</w:t>
+      </w:r>
     </w:p>
     <w:p>
       <w:pPr>
@@ -1612,7 +2247,7 @@
           <w:lang w:eastAsia="de-DE"/>
         </w:rPr>
         <w:drawing>
-          <wp:inline distT="0" distB="0" distL="0" distR="0" wp14:anchorId="7BA1852A" wp14:editId="3C45DF7E">
+          <wp:inline distT="0" distB="0" distL="0" distR="0" wp14:anchorId="27FFC4E1" wp14:editId="1A30BCAA">
             <wp:extent cx="4781550" cy="4829175"/>
             <wp:effectExtent l="0" t="0" r="0" b="9525"/>
             <wp:docPr id="19" name="Grafik 19"/>
@@ -1670,7 +2305,7 @@
         <w:rPr>
           <w:b/>
           <w:sz w:val="28"/>
-          <w:lang w:val="en-GB"/>
+          <w:lang w:val="en-US"/>
         </w:rPr>
       </w:pPr>
       <w:r>
@@ -1680,7 +2315,23 @@
           <w:lang w:val="en-GB"/>
         </w:rPr>
         <w:lastRenderedPageBreak/>
-        <w:t>Sample 003, F2, M</w:t>
+        <w:t>U</w:t>
+      </w:r>
+      <w:r>
+        <w:rPr>
+          <w:b/>
+          <w:sz w:val="28"/>
+          <w:lang w:val="en-GB"/>
+        </w:rPr>
+        <w:t>nknown</w:t>
+      </w:r>
+      <w:r>
+        <w:rPr>
+          <w:b/>
+          <w:sz w:val="28"/>
+          <w:lang w:val="en-GB"/>
+        </w:rPr>
+        <w:t>, S003, F2, M</w:t>
       </w:r>
       <w:r>
         <w:rPr>
@@ -1696,7 +2347,15 @@
           <w:sz w:val="28"/>
           <w:lang w:val="en-GB"/>
         </w:rPr>
-        <w:t>, A2</w:t>
+        <w:t>, A</w:t>
+      </w:r>
+      <w:r>
+        <w:rPr>
+          <w:b/>
+          <w:sz w:val="28"/>
+          <w:lang w:val="en-GB"/>
+        </w:rPr>
+        <w:t>II</w:t>
       </w:r>
     </w:p>
     <w:p>
@@ -1713,7 +2372,7 @@
           <w:lang w:eastAsia="de-DE"/>
         </w:rPr>
         <w:drawing>
-          <wp:inline distT="0" distB="0" distL="0" distR="0" wp14:anchorId="08E7D313" wp14:editId="066238D4">
+          <wp:inline distT="0" distB="0" distL="0" distR="0" wp14:anchorId="5AC27FD3" wp14:editId="72AEB916">
             <wp:extent cx="4781550" cy="4829175"/>
             <wp:effectExtent l="0" t="0" r="0" b="9525"/>
             <wp:docPr id="20" name="Grafik 20"/>
@@ -1771,7 +2430,7 @@
         <w:rPr>
           <w:b/>
           <w:sz w:val="28"/>
-          <w:lang w:val="en-GB"/>
+          <w:lang w:val="en-US"/>
         </w:rPr>
       </w:pPr>
       <w:r>
@@ -1781,7 +2440,23 @@
           <w:lang w:val="en-GB"/>
         </w:rPr>
         <w:lastRenderedPageBreak/>
-        <w:t>Sample 003, F2, M</w:t>
+        <w:t>U</w:t>
+      </w:r>
+      <w:r>
+        <w:rPr>
+          <w:b/>
+          <w:sz w:val="28"/>
+          <w:lang w:val="en-GB"/>
+        </w:rPr>
+        <w:t>nknown</w:t>
+      </w:r>
+      <w:r>
+        <w:rPr>
+          <w:b/>
+          <w:sz w:val="28"/>
+          <w:lang w:val="en-GB"/>
+        </w:rPr>
+        <w:t>, S003, F2, M</w:t>
       </w:r>
       <w:r>
         <w:rPr>
@@ -1797,7 +2472,15 @@
           <w:sz w:val="28"/>
           <w:lang w:val="en-GB"/>
         </w:rPr>
-        <w:t>, A2</w:t>
+        <w:t>, A</w:t>
+      </w:r>
+      <w:r>
+        <w:rPr>
+          <w:b/>
+          <w:sz w:val="28"/>
+          <w:lang w:val="en-GB"/>
+        </w:rPr>
+        <w:t>II</w:t>
       </w:r>
     </w:p>
     <w:p>
@@ -1814,7 +2497,7 @@
           <w:lang w:eastAsia="de-DE"/>
         </w:rPr>
         <w:drawing>
-          <wp:inline distT="0" distB="0" distL="0" distR="0" wp14:anchorId="7CD69007" wp14:editId="227BE497">
+          <wp:inline distT="0" distB="0" distL="0" distR="0" wp14:anchorId="33FF6F5D" wp14:editId="69600BB0">
             <wp:extent cx="4781550" cy="4829175"/>
             <wp:effectExtent l="0" t="0" r="0" b="9525"/>
             <wp:docPr id="21" name="Grafik 21"/>
@@ -1872,7 +2555,7 @@
         <w:rPr>
           <w:b/>
           <w:sz w:val="28"/>
-          <w:lang w:val="en-GB"/>
+          <w:lang w:val="en-US"/>
         </w:rPr>
       </w:pPr>
       <w:r>
@@ -1882,23 +2565,71 @@
           <w:lang w:val="en-GB"/>
         </w:rPr>
         <w:lastRenderedPageBreak/>
-        <w:t>Sample 004, F1</w:t>
-      </w:r>
-      <w:r>
-        <w:rPr>
-          <w:b/>
-          <w:sz w:val="28"/>
-          <w:lang w:val="en-GB"/>
-        </w:rPr>
-        <w:t>, M</w:t>
-      </w:r>
-      <w:r>
-        <w:rPr>
-          <w:b/>
-          <w:sz w:val="28"/>
-          <w:lang w:val="en-GB"/>
-        </w:rPr>
-        <w:t>1, A1</w:t>
+        <w:t>U</w:t>
+      </w:r>
+      <w:r>
+        <w:rPr>
+          <w:b/>
+          <w:sz w:val="28"/>
+          <w:lang w:val="en-GB"/>
+        </w:rPr>
+        <w:t>nknown</w:t>
+      </w:r>
+      <w:r>
+        <w:rPr>
+          <w:b/>
+          <w:sz w:val="28"/>
+          <w:lang w:val="en-GB"/>
+        </w:rPr>
+        <w:t>, S00</w:t>
+      </w:r>
+      <w:r>
+        <w:rPr>
+          <w:b/>
+          <w:sz w:val="28"/>
+          <w:lang w:val="en-GB"/>
+        </w:rPr>
+        <w:t>4</w:t>
+      </w:r>
+      <w:r>
+        <w:rPr>
+          <w:b/>
+          <w:sz w:val="28"/>
+          <w:lang w:val="en-GB"/>
+        </w:rPr>
+        <w:t>, F</w:t>
+      </w:r>
+      <w:r>
+        <w:rPr>
+          <w:b/>
+          <w:sz w:val="28"/>
+          <w:lang w:val="en-GB"/>
+        </w:rPr>
+        <w:t>1</w:t>
+      </w:r>
+      <w:r>
+        <w:rPr>
+          <w:b/>
+          <w:sz w:val="28"/>
+          <w:lang w:val="en-GB"/>
+        </w:rPr>
+        <w:t>, M1</w:t>
+      </w:r>
+      <w:r>
+        <w:rPr>
+          <w:b/>
+          <w:sz w:val="28"/>
+          <w:lang w:val="en-GB"/>
+        </w:rPr>
+        <w:t>, A</w:t>
+      </w:r>
+      <w:r>
+        <w:rPr>
+          <w:b/>
+          <w:sz w:val="28"/>
+          <w:lang w:val="en-GB"/>
+        </w:rPr>
+        <w:t>I</w:t>
       </w:r>
     </w:p>
     <w:p>
@@ -1915,7 +2646,7 @@
           <w:lang w:eastAsia="de-DE"/>
         </w:rPr>
         <w:drawing>
-          <wp:inline distT="0" distB="0" distL="0" distR="0" wp14:anchorId="1CE8A549" wp14:editId="3DA83F3D">
+          <wp:inline distT="0" distB="0" distL="0" distR="0" wp14:anchorId="24AD5507" wp14:editId="28A3AB36">
             <wp:extent cx="4781550" cy="4829175"/>
             <wp:effectExtent l="0" t="0" r="0" b="9525"/>
             <wp:docPr id="22" name="Grafik 22"/>
@@ -1973,7 +2704,7 @@
         <w:rPr>
           <w:b/>
           <w:sz w:val="28"/>
-          <w:lang w:val="en-GB"/>
+          <w:lang w:val="en-US"/>
         </w:rPr>
       </w:pPr>
       <w:r>
@@ -1983,15 +2714,23 @@
           <w:lang w:val="en-GB"/>
         </w:rPr>
         <w:lastRenderedPageBreak/>
-        <w:t>Sample 004, F1</w:t>
-      </w:r>
-      <w:r>
-        <w:rPr>
-          <w:b/>
-          <w:sz w:val="28"/>
-          <w:lang w:val="en-GB"/>
-        </w:rPr>
-        <w:t>, M</w:t>
+        <w:t>U</w:t>
+      </w:r>
+      <w:r>
+        <w:rPr>
+          <w:b/>
+          <w:sz w:val="28"/>
+          <w:lang w:val="en-GB"/>
+        </w:rPr>
+        <w:t>nknown</w:t>
+      </w:r>
+      <w:r>
+        <w:rPr>
+          <w:b/>
+          <w:sz w:val="28"/>
+          <w:lang w:val="en-GB"/>
+        </w:rPr>
+        <w:t>, S004, F1, M</w:t>
       </w:r>
       <w:r>
         <w:rPr>
@@ -2007,7 +2746,15 @@
           <w:sz w:val="28"/>
           <w:lang w:val="en-GB"/>
         </w:rPr>
-        <w:t>, A1</w:t>
+        <w:t>, A</w:t>
+      </w:r>
+      <w:r>
+        <w:rPr>
+          <w:b/>
+          <w:sz w:val="28"/>
+          <w:lang w:val="en-GB"/>
+        </w:rPr>
+        <w:t>I</w:t>
       </w:r>
     </w:p>
     <w:p>
@@ -2024,7 +2771,7 @@
           <w:lang w:eastAsia="de-DE"/>
         </w:rPr>
         <w:drawing>
-          <wp:inline distT="0" distB="0" distL="0" distR="0" wp14:anchorId="13CDA56F" wp14:editId="32BA6C8D">
+          <wp:inline distT="0" distB="0" distL="0" distR="0" wp14:anchorId="29EBFCE7" wp14:editId="5D51EBEE">
             <wp:extent cx="4781550" cy="4829175"/>
             <wp:effectExtent l="0" t="0" r="0" b="9525"/>
             <wp:docPr id="23" name="Grafik 23"/>
@@ -2082,7 +2829,7 @@
         <w:rPr>
           <w:b/>
           <w:sz w:val="28"/>
-          <w:lang w:val="en-GB"/>
+          <w:lang w:val="en-US"/>
         </w:rPr>
       </w:pPr>
       <w:r>
@@ -2092,15 +2839,23 @@
           <w:lang w:val="en-GB"/>
         </w:rPr>
         <w:lastRenderedPageBreak/>
-        <w:t>Sample 004, F1</w:t>
-      </w:r>
-      <w:r>
-        <w:rPr>
-          <w:b/>
-          <w:sz w:val="28"/>
-          <w:lang w:val="en-GB"/>
-        </w:rPr>
-        <w:t>, M</w:t>
+        <w:t>U</w:t>
+      </w:r>
+      <w:r>
+        <w:rPr>
+          <w:b/>
+          <w:sz w:val="28"/>
+          <w:lang w:val="en-GB"/>
+        </w:rPr>
+        <w:t>nknown</w:t>
+      </w:r>
+      <w:r>
+        <w:rPr>
+          <w:b/>
+          <w:sz w:val="28"/>
+          <w:lang w:val="en-GB"/>
+        </w:rPr>
+        <w:t>, S004, F1, M</w:t>
       </w:r>
       <w:r>
         <w:rPr>
@@ -2116,7 +2871,15 @@
           <w:sz w:val="28"/>
           <w:lang w:val="en-GB"/>
         </w:rPr>
-        <w:t>, A1</w:t>
+        <w:t>, A</w:t>
+      </w:r>
+      <w:r>
+        <w:rPr>
+          <w:b/>
+          <w:sz w:val="28"/>
+          <w:lang w:val="en-GB"/>
+        </w:rPr>
+        <w:t>I</w:t>
       </w:r>
     </w:p>
     <w:p>
@@ -2133,7 +2896,7 @@
           <w:lang w:eastAsia="de-DE"/>
         </w:rPr>
         <w:drawing>
-          <wp:inline distT="0" distB="0" distL="0" distR="0" wp14:anchorId="4332C9B0" wp14:editId="06A21838">
+          <wp:inline distT="0" distB="0" distL="0" distR="0" wp14:anchorId="2AD4E447" wp14:editId="444630F7">
             <wp:extent cx="4781550" cy="4829175"/>
             <wp:effectExtent l="0" t="0" r="0" b="9525"/>
             <wp:docPr id="24" name="Grafik 24"/>
@@ -2191,7 +2954,7 @@
         <w:rPr>
           <w:b/>
           <w:sz w:val="28"/>
-          <w:lang w:val="en-GB"/>
+          <w:lang w:val="en-US"/>
         </w:rPr>
       </w:pPr>
       <w:r>
@@ -2201,15 +2964,23 @@
           <w:lang w:val="en-GB"/>
         </w:rPr>
         <w:lastRenderedPageBreak/>
-        <w:t>Sample 004, F1</w:t>
-      </w:r>
-      <w:r>
-        <w:rPr>
-          <w:b/>
-          <w:sz w:val="28"/>
-          <w:lang w:val="en-GB"/>
-        </w:rPr>
-        <w:t>, M</w:t>
+        <w:t>U</w:t>
+      </w:r>
+      <w:r>
+        <w:rPr>
+          <w:b/>
+          <w:sz w:val="28"/>
+          <w:lang w:val="en-GB"/>
+        </w:rPr>
+        <w:t>nknown</w:t>
+      </w:r>
+      <w:r>
+        <w:rPr>
+          <w:b/>
+          <w:sz w:val="28"/>
+          <w:lang w:val="en-GB"/>
+        </w:rPr>
+        <w:t>, S004, F1, M</w:t>
       </w:r>
       <w:r>
         <w:rPr>
@@ -2225,7 +2996,15 @@
           <w:sz w:val="28"/>
           <w:lang w:val="en-GB"/>
         </w:rPr>
-        <w:t>, A1</w:t>
+        <w:t>, A</w:t>
+      </w:r>
+      <w:r>
+        <w:rPr>
+          <w:b/>
+          <w:sz w:val="28"/>
+          <w:lang w:val="en-GB"/>
+        </w:rPr>
+        <w:t>I</w:t>
       </w:r>
     </w:p>
     <w:p>
@@ -2242,7 +3021,7 @@
           <w:lang w:eastAsia="de-DE"/>
         </w:rPr>
         <w:drawing>
-          <wp:inline distT="0" distB="0" distL="0" distR="0" wp14:anchorId="4761A0CF" wp14:editId="742382A6">
+          <wp:inline distT="0" distB="0" distL="0" distR="0" wp14:anchorId="53D13DE9" wp14:editId="1D40E6BE">
             <wp:extent cx="4781550" cy="4829175"/>
             <wp:effectExtent l="0" t="0" r="0" b="9525"/>
             <wp:docPr id="25" name="Grafik 25"/>
@@ -2300,7 +3079,7 @@
         <w:rPr>
           <w:b/>
           <w:sz w:val="28"/>
-          <w:lang w:val="en-GB"/>
+          <w:lang w:val="en-US"/>
         </w:rPr>
       </w:pPr>
       <w:r>
@@ -2310,39 +3089,55 @@
           <w:lang w:val="en-GB"/>
         </w:rPr>
         <w:lastRenderedPageBreak/>
-        <w:t>Sample 005</w:t>
-      </w:r>
-      <w:r>
-        <w:rPr>
-          <w:b/>
-          <w:sz w:val="28"/>
-          <w:lang w:val="en-GB"/>
-        </w:rPr>
-        <w:t>, F1</w:t>
-      </w:r>
-      <w:r>
-        <w:rPr>
-          <w:b/>
-          <w:sz w:val="28"/>
-          <w:lang w:val="en-GB"/>
-        </w:rPr>
-        <w:t>, M</w:t>
-      </w:r>
-      <w:r>
-        <w:rPr>
-          <w:b/>
-          <w:sz w:val="28"/>
-          <w:lang w:val="en-GB"/>
-        </w:rPr>
-        <w:t>1</w:t>
-      </w:r>
-      <w:r>
-        <w:rPr>
-          <w:b/>
-          <w:sz w:val="28"/>
-          <w:lang w:val="en-GB"/>
-        </w:rPr>
-        <w:t>, A1</w:t>
+        <w:t>U</w:t>
+      </w:r>
+      <w:r>
+        <w:rPr>
+          <w:b/>
+          <w:sz w:val="28"/>
+          <w:lang w:val="en-GB"/>
+        </w:rPr>
+        <w:t>nknown</w:t>
+      </w:r>
+      <w:r>
+        <w:rPr>
+          <w:b/>
+          <w:sz w:val="28"/>
+          <w:lang w:val="en-GB"/>
+        </w:rPr>
+        <w:t>, S00</w:t>
+      </w:r>
+      <w:r>
+        <w:rPr>
+          <w:b/>
+          <w:sz w:val="28"/>
+          <w:lang w:val="en-GB"/>
+        </w:rPr>
+        <w:t>5</w:t>
+      </w:r>
+      <w:r>
+        <w:rPr>
+          <w:b/>
+          <w:sz w:val="28"/>
+          <w:lang w:val="en-GB"/>
+        </w:rPr>
+        <w:t>, F1, M1</w:t>
+      </w:r>
+      <w:r>
+        <w:rPr>
+          <w:b/>
+          <w:sz w:val="28"/>
+          <w:lang w:val="en-GB"/>
+        </w:rPr>
+        <w:t>, A</w:t>
+      </w:r>
+      <w:r>
+        <w:rPr>
+          <w:b/>
+          <w:sz w:val="28"/>
+          <w:lang w:val="en-GB"/>
+        </w:rPr>
+        <w:t>I</w:t>
       </w:r>
     </w:p>
     <w:p>
@@ -2359,7 +3154,7 @@
           <w:lang w:eastAsia="de-DE"/>
         </w:rPr>
         <w:drawing>
-          <wp:inline distT="0" distB="0" distL="0" distR="0" wp14:anchorId="2E438E36" wp14:editId="702FF072">
+          <wp:inline distT="0" distB="0" distL="0" distR="0" wp14:anchorId="5DE0CB5B" wp14:editId="13E65514">
             <wp:extent cx="4781550" cy="4829175"/>
             <wp:effectExtent l="0" t="0" r="0" b="9525"/>
             <wp:docPr id="26" name="Grafik 26"/>
@@ -2417,7 +3212,7 @@
         <w:rPr>
           <w:b/>
           <w:sz w:val="28"/>
-          <w:lang w:val="en-GB"/>
+          <w:lang w:val="en-US"/>
         </w:rPr>
       </w:pPr>
       <w:r>
@@ -2427,15 +3222,23 @@
           <w:lang w:val="en-GB"/>
         </w:rPr>
         <w:lastRenderedPageBreak/>
-        <w:t>Sample 005, F1</w:t>
-      </w:r>
-      <w:r>
-        <w:rPr>
-          <w:b/>
-          <w:sz w:val="28"/>
-          <w:lang w:val="en-GB"/>
-        </w:rPr>
-        <w:t>, M</w:t>
+        <w:t>U</w:t>
+      </w:r>
+      <w:r>
+        <w:rPr>
+          <w:b/>
+          <w:sz w:val="28"/>
+          <w:lang w:val="en-GB"/>
+        </w:rPr>
+        <w:t>nknown</w:t>
+      </w:r>
+      <w:r>
+        <w:rPr>
+          <w:b/>
+          <w:sz w:val="28"/>
+          <w:lang w:val="en-GB"/>
+        </w:rPr>
+        <w:t>, S005, F1, M</w:t>
       </w:r>
       <w:r>
         <w:rPr>
@@ -2451,7 +3254,15 @@
           <w:sz w:val="28"/>
           <w:lang w:val="en-GB"/>
         </w:rPr>
-        <w:t>, A1</w:t>
+        <w:t>, A</w:t>
+      </w:r>
+      <w:r>
+        <w:rPr>
+          <w:b/>
+          <w:sz w:val="28"/>
+          <w:lang w:val="en-GB"/>
+        </w:rPr>
+        <w:t>I</w:t>
       </w:r>
     </w:p>
     <w:p>
@@ -2468,7 +3279,7 @@
           <w:lang w:eastAsia="de-DE"/>
         </w:rPr>
         <w:drawing>
-          <wp:inline distT="0" distB="0" distL="0" distR="0" wp14:anchorId="7D57B5C0" wp14:editId="738D73B2">
+          <wp:inline distT="0" distB="0" distL="0" distR="0" wp14:anchorId="065A8CC7" wp14:editId="5AD75DB9">
             <wp:extent cx="4781550" cy="4829175"/>
             <wp:effectExtent l="0" t="0" r="0" b="9525"/>
             <wp:docPr id="27" name="Grafik 27"/>
@@ -2526,7 +3337,7 @@
         <w:rPr>
           <w:b/>
           <w:sz w:val="28"/>
-          <w:lang w:val="en-GB"/>
+          <w:lang w:val="en-US"/>
         </w:rPr>
       </w:pPr>
       <w:r>
@@ -2536,15 +3347,23 @@
           <w:lang w:val="en-GB"/>
         </w:rPr>
         <w:lastRenderedPageBreak/>
-        <w:t>Sample 005, F1</w:t>
-      </w:r>
-      <w:r>
-        <w:rPr>
-          <w:b/>
-          <w:sz w:val="28"/>
-          <w:lang w:val="en-GB"/>
-        </w:rPr>
-        <w:t>, M</w:t>
+        <w:t>U</w:t>
+      </w:r>
+      <w:r>
+        <w:rPr>
+          <w:b/>
+          <w:sz w:val="28"/>
+          <w:lang w:val="en-GB"/>
+        </w:rPr>
+        <w:t>nknown</w:t>
+      </w:r>
+      <w:r>
+        <w:rPr>
+          <w:b/>
+          <w:sz w:val="28"/>
+          <w:lang w:val="en-GB"/>
+        </w:rPr>
+        <w:t>, S005, F1, M</w:t>
       </w:r>
       <w:r>
         <w:rPr>
@@ -2560,7 +3379,15 @@
           <w:sz w:val="28"/>
           <w:lang w:val="en-GB"/>
         </w:rPr>
-        <w:t>, A1</w:t>
+        <w:t>, A</w:t>
+      </w:r>
+      <w:r>
+        <w:rPr>
+          <w:b/>
+          <w:sz w:val="28"/>
+          <w:lang w:val="en-GB"/>
+        </w:rPr>
+        <w:t>I</w:t>
       </w:r>
     </w:p>
     <w:p>
@@ -2577,7 +3404,7 @@
           <w:lang w:eastAsia="de-DE"/>
         </w:rPr>
         <w:drawing>
-          <wp:inline distT="0" distB="0" distL="0" distR="0" wp14:anchorId="252D2694" wp14:editId="6AAF6DEE">
+          <wp:inline distT="0" distB="0" distL="0" distR="0" wp14:anchorId="13335B3A" wp14:editId="343F6B74">
             <wp:extent cx="4781550" cy="4829175"/>
             <wp:effectExtent l="0" t="0" r="0" b="9525"/>
             <wp:docPr id="28" name="Grafik 28"/>
@@ -2635,7 +3462,7 @@
         <w:rPr>
           <w:b/>
           <w:sz w:val="28"/>
-          <w:lang w:val="en-GB"/>
+          <w:lang w:val="en-US"/>
         </w:rPr>
       </w:pPr>
       <w:r>
@@ -2645,15 +3472,23 @@
           <w:lang w:val="en-GB"/>
         </w:rPr>
         <w:lastRenderedPageBreak/>
-        <w:t>Sample 005, F1</w:t>
-      </w:r>
-      <w:r>
-        <w:rPr>
-          <w:b/>
-          <w:sz w:val="28"/>
-          <w:lang w:val="en-GB"/>
-        </w:rPr>
-        <w:t>, M</w:t>
+        <w:t>U</w:t>
+      </w:r>
+      <w:r>
+        <w:rPr>
+          <w:b/>
+          <w:sz w:val="28"/>
+          <w:lang w:val="en-GB"/>
+        </w:rPr>
+        <w:t>nknown</w:t>
+      </w:r>
+      <w:r>
+        <w:rPr>
+          <w:b/>
+          <w:sz w:val="28"/>
+          <w:lang w:val="en-GB"/>
+        </w:rPr>
+        <w:t>, S005, F1, M</w:t>
       </w:r>
       <w:r>
         <w:rPr>
@@ -2669,7 +3504,15 @@
           <w:sz w:val="28"/>
           <w:lang w:val="en-GB"/>
         </w:rPr>
-        <w:t>, A1</w:t>
+        <w:t>, A</w:t>
+      </w:r>
+      <w:r>
+        <w:rPr>
+          <w:b/>
+          <w:sz w:val="28"/>
+          <w:lang w:val="en-GB"/>
+        </w:rPr>
+        <w:t>I</w:t>
       </w:r>
     </w:p>
     <w:p>
@@ -2686,7 +3529,7 @@
           <w:lang w:eastAsia="de-DE"/>
         </w:rPr>
         <w:drawing>
-          <wp:inline distT="0" distB="0" distL="0" distR="0" wp14:anchorId="2C690CD1" wp14:editId="132A8611">
+          <wp:inline distT="0" distB="0" distL="0" distR="0" wp14:anchorId="000A2181" wp14:editId="1FB3F59B">
             <wp:extent cx="4781550" cy="4829175"/>
             <wp:effectExtent l="0" t="0" r="0" b="9525"/>
             <wp:docPr id="29" name="Grafik 29"/>
@@ -2753,7 +3596,7 @@
         <w:rPr>
           <w:b/>
           <w:sz w:val="28"/>
-          <w:lang w:val="en-GB"/>
+          <w:lang w:val="en-US"/>
         </w:rPr>
       </w:pPr>
       <w:r>
@@ -2763,31 +3606,55 @@
           <w:lang w:val="en-GB"/>
         </w:rPr>
         <w:lastRenderedPageBreak/>
-        <w:t>Sample 006</w:t>
-      </w:r>
-      <w:r>
-        <w:rPr>
-          <w:b/>
-          <w:sz w:val="28"/>
-          <w:lang w:val="en-GB"/>
-        </w:rPr>
-        <w:t>, F1</w:t>
-      </w:r>
-      <w:r>
-        <w:rPr>
-          <w:b/>
-          <w:sz w:val="28"/>
-          <w:lang w:val="en-GB"/>
-        </w:rPr>
-        <w:t>, M</w:t>
-      </w:r>
-      <w:r>
-        <w:rPr>
-          <w:b/>
-          <w:sz w:val="28"/>
-          <w:lang w:val="en-GB"/>
-        </w:rPr>
-        <w:t>1, A1</w:t>
+        <w:t>U</w:t>
+      </w:r>
+      <w:r>
+        <w:rPr>
+          <w:b/>
+          <w:sz w:val="28"/>
+          <w:lang w:val="en-GB"/>
+        </w:rPr>
+        <w:t>nknown</w:t>
+      </w:r>
+      <w:r>
+        <w:rPr>
+          <w:b/>
+          <w:sz w:val="28"/>
+          <w:lang w:val="en-GB"/>
+        </w:rPr>
+        <w:t>, S00</w:t>
+      </w:r>
+      <w:r>
+        <w:rPr>
+          <w:b/>
+          <w:sz w:val="28"/>
+          <w:lang w:val="en-GB"/>
+        </w:rPr>
+        <w:t>6</w:t>
+      </w:r>
+      <w:r>
+        <w:rPr>
+          <w:b/>
+          <w:sz w:val="28"/>
+          <w:lang w:val="en-GB"/>
+        </w:rPr>
+        <w:t>, F1, M1</w:t>
+      </w:r>
+      <w:r>
+        <w:rPr>
+          <w:b/>
+          <w:sz w:val="28"/>
+          <w:lang w:val="en-GB"/>
+        </w:rPr>
+        <w:t>, A</w:t>
+      </w:r>
+      <w:r>
+        <w:rPr>
+          <w:b/>
+          <w:sz w:val="28"/>
+          <w:lang w:val="en-GB"/>
+        </w:rPr>
+        <w:t>I</w:t>
       </w:r>
     </w:p>
     <w:p>
@@ -2804,7 +3671,7 @@
           <w:lang w:eastAsia="de-DE"/>
         </w:rPr>
         <w:drawing>
-          <wp:inline distT="0" distB="0" distL="0" distR="0" wp14:anchorId="5FED8A16" wp14:editId="32B3E864">
+          <wp:inline distT="0" distB="0" distL="0" distR="0" wp14:anchorId="55E20770" wp14:editId="5B4429C7">
             <wp:extent cx="4781550" cy="4829175"/>
             <wp:effectExtent l="0" t="0" r="0" b="9525"/>
             <wp:docPr id="30" name="Grafik 30"/>
@@ -2871,7 +3738,7 @@
         <w:rPr>
           <w:b/>
           <w:sz w:val="28"/>
-          <w:lang w:val="en-GB"/>
+          <w:lang w:val="en-US"/>
         </w:rPr>
       </w:pPr>
       <w:r>
@@ -2881,15 +3748,23 @@
           <w:lang w:val="en-GB"/>
         </w:rPr>
         <w:lastRenderedPageBreak/>
-        <w:t>Sample 006, F1</w:t>
-      </w:r>
-      <w:r>
-        <w:rPr>
-          <w:b/>
-          <w:sz w:val="28"/>
-          <w:lang w:val="en-GB"/>
-        </w:rPr>
-        <w:t>, M</w:t>
+        <w:t>U</w:t>
+      </w:r>
+      <w:r>
+        <w:rPr>
+          <w:b/>
+          <w:sz w:val="28"/>
+          <w:lang w:val="en-GB"/>
+        </w:rPr>
+        <w:t>nknown</w:t>
+      </w:r>
+      <w:r>
+        <w:rPr>
+          <w:b/>
+          <w:sz w:val="28"/>
+          <w:lang w:val="en-GB"/>
+        </w:rPr>
+        <w:t>, S006, F1, M</w:t>
       </w:r>
       <w:r>
         <w:rPr>
@@ -2905,17 +3780,16 @@
           <w:sz w:val="28"/>
           <w:lang w:val="en-GB"/>
         </w:rPr>
-        <w:t>, A1</w:t>
-      </w:r>
-    </w:p>
-    <w:p>
-      <w:pPr>
-        <w:rPr>
-          <w:b/>
-          <w:sz w:val="28"/>
-          <w:lang w:val="en-GB"/>
-        </w:rPr>
-      </w:pPr>
+        <w:t>, A</w:t>
+      </w:r>
+      <w:r>
+        <w:rPr>
+          <w:b/>
+          <w:sz w:val="28"/>
+          <w:lang w:val="en-GB"/>
+        </w:rPr>
+        <w:t>I</w:t>
+      </w:r>
     </w:p>
     <w:p>
       <w:pPr>
@@ -2931,7 +3805,7 @@
           <w:lang w:eastAsia="de-DE"/>
         </w:rPr>
         <w:drawing>
-          <wp:inline distT="0" distB="0" distL="0" distR="0" wp14:anchorId="646EB1BD" wp14:editId="7429F001">
+          <wp:inline distT="0" distB="0" distL="0" distR="0" wp14:anchorId="6103AC2E" wp14:editId="64F14856">
             <wp:extent cx="4781550" cy="4829175"/>
             <wp:effectExtent l="0" t="0" r="0" b="9525"/>
             <wp:docPr id="31" name="Grafik 31"/>
@@ -2980,7 +3854,7 @@
         <w:rPr>
           <w:b/>
           <w:sz w:val="28"/>
-          <w:lang w:val="en-GB"/>
+          <w:lang w:val="en-US"/>
         </w:rPr>
       </w:pPr>
       <w:r>
@@ -2990,15 +3864,23 @@
           <w:lang w:val="en-GB"/>
         </w:rPr>
         <w:lastRenderedPageBreak/>
-        <w:t>Sample 006, F1</w:t>
-      </w:r>
-      <w:r>
-        <w:rPr>
-          <w:b/>
-          <w:sz w:val="28"/>
-          <w:lang w:val="en-GB"/>
-        </w:rPr>
-        <w:t>, M</w:t>
+        <w:t>U</w:t>
+      </w:r>
+      <w:r>
+        <w:rPr>
+          <w:b/>
+          <w:sz w:val="28"/>
+          <w:lang w:val="en-GB"/>
+        </w:rPr>
+        <w:t>nknown</w:t>
+      </w:r>
+      <w:r>
+        <w:rPr>
+          <w:b/>
+          <w:sz w:val="28"/>
+          <w:lang w:val="en-GB"/>
+        </w:rPr>
+        <w:t>, S006, F1, M</w:t>
       </w:r>
       <w:r>
         <w:rPr>
@@ -3014,17 +3896,16 @@
           <w:sz w:val="28"/>
           <w:lang w:val="en-GB"/>
         </w:rPr>
-        <w:t>, A1</w:t>
-      </w:r>
-    </w:p>
-    <w:p>
-      <w:pPr>
-        <w:rPr>
-          <w:b/>
-          <w:sz w:val="28"/>
-          <w:lang w:val="en-GB"/>
-        </w:rPr>
-      </w:pPr>
+        <w:t>, A</w:t>
+      </w:r>
+      <w:r>
+        <w:rPr>
+          <w:b/>
+          <w:sz w:val="28"/>
+          <w:lang w:val="en-GB"/>
+        </w:rPr>
+        <w:t>I</w:t>
+      </w:r>
     </w:p>
     <w:p>
       <w:pPr>
@@ -3040,7 +3921,7 @@
           <w:lang w:eastAsia="de-DE"/>
         </w:rPr>
         <w:drawing>
-          <wp:inline distT="0" distB="0" distL="0" distR="0" wp14:anchorId="634B1FFC" wp14:editId="1D89095F">
+          <wp:inline distT="0" distB="0" distL="0" distR="0" wp14:anchorId="1770ED1A" wp14:editId="6244BA76">
             <wp:extent cx="4781550" cy="4829175"/>
             <wp:effectExtent l="0" t="0" r="0" b="9525"/>
             <wp:docPr id="32" name="Grafik 32"/>
@@ -3116,24 +3997,32 @@
         <w:rPr>
           <w:b/>
           <w:sz w:val="28"/>
-          <w:lang w:val="en-GB"/>
-        </w:rPr>
-      </w:pPr>
-      <w:r>
-        <w:rPr>
-          <w:b/>
-          <w:sz w:val="28"/>
-          <w:lang w:val="en-GB"/>
-        </w:rPr>
-        <w:t>Sample 006, F1</w:t>
-      </w:r>
-      <w:r>
-        <w:rPr>
-          <w:b/>
-          <w:sz w:val="28"/>
-          <w:lang w:val="en-GB"/>
-        </w:rPr>
-        <w:t>, M</w:t>
+          <w:lang w:val="en-US"/>
+        </w:rPr>
+      </w:pPr>
+      <w:r>
+        <w:rPr>
+          <w:b/>
+          <w:sz w:val="28"/>
+          <w:lang w:val="en-GB"/>
+        </w:rPr>
+        <w:t>U</w:t>
+      </w:r>
+      <w:r>
+        <w:rPr>
+          <w:b/>
+          <w:sz w:val="28"/>
+          <w:lang w:val="en-GB"/>
+        </w:rPr>
+        <w:t>nknown</w:t>
+      </w:r>
+      <w:r>
+        <w:rPr>
+          <w:b/>
+          <w:sz w:val="28"/>
+          <w:lang w:val="en-GB"/>
+        </w:rPr>
+        <w:t>, S006, F1, M</w:t>
       </w:r>
       <w:r>
         <w:rPr>
@@ -3149,17 +4038,16 @@
           <w:sz w:val="28"/>
           <w:lang w:val="en-GB"/>
         </w:rPr>
-        <w:t>, A1</w:t>
-      </w:r>
-    </w:p>
-    <w:p>
-      <w:pPr>
-        <w:rPr>
-          <w:b/>
-          <w:sz w:val="28"/>
-          <w:lang w:val="en-GB"/>
-        </w:rPr>
-      </w:pPr>
+        <w:t>, A</w:t>
+      </w:r>
+      <w:r>
+        <w:rPr>
+          <w:b/>
+          <w:sz w:val="28"/>
+          <w:lang w:val="en-GB"/>
+        </w:rPr>
+        <w:t>I</w:t>
+      </w:r>
     </w:p>
     <w:p>
       <w:pPr>
@@ -3175,7 +4063,7 @@
           <w:lang w:eastAsia="de-DE"/>
         </w:rPr>
         <w:drawing>
-          <wp:inline distT="0" distB="0" distL="0" distR="0" wp14:anchorId="4217B63B" wp14:editId="6A9B3EB3">
+          <wp:inline distT="0" distB="0" distL="0" distR="0" wp14:anchorId="01B22DAB" wp14:editId="2B8EA2B5">
             <wp:extent cx="4781550" cy="4829175"/>
             <wp:effectExtent l="0" t="0" r="0" b="9525"/>
             <wp:docPr id="33" name="Grafik 33"/>
@@ -3242,40 +4130,72 @@
         <w:rPr>
           <w:b/>
           <w:sz w:val="28"/>
-          <w:lang w:val="en-GB"/>
-        </w:rPr>
-      </w:pPr>
-      <w:r>
-        <w:rPr>
-          <w:b/>
-          <w:sz w:val="28"/>
-          <w:lang w:val="en-GB"/>
-        </w:rPr>
-        <w:t>Sample 007</w:t>
-      </w:r>
-      <w:r>
-        <w:rPr>
-          <w:b/>
-          <w:sz w:val="28"/>
-          <w:lang w:val="en-GB"/>
-        </w:rPr>
-        <w:t>, F1</w:t>
-      </w:r>
-      <w:r>
-        <w:rPr>
-          <w:b/>
-          <w:sz w:val="28"/>
-          <w:lang w:val="en-GB"/>
-        </w:rPr>
-        <w:t>, M</w:t>
-      </w:r>
-      <w:r>
-        <w:rPr>
-          <w:b/>
-          <w:sz w:val="28"/>
-          <w:lang w:val="en-GB"/>
-        </w:rPr>
-        <w:t>1, A3</w:t>
+          <w:lang w:val="en-US"/>
+        </w:rPr>
+      </w:pPr>
+      <w:r>
+        <w:rPr>
+          <w:b/>
+          <w:sz w:val="28"/>
+          <w:lang w:val="en-GB"/>
+        </w:rPr>
+        <w:t>U</w:t>
+      </w:r>
+      <w:r>
+        <w:rPr>
+          <w:b/>
+          <w:sz w:val="28"/>
+          <w:lang w:val="en-GB"/>
+        </w:rPr>
+        <w:t>nknown</w:t>
+      </w:r>
+      <w:r>
+        <w:rPr>
+          <w:b/>
+          <w:sz w:val="28"/>
+          <w:lang w:val="en-GB"/>
+        </w:rPr>
+        <w:t>, S00</w:t>
+      </w:r>
+      <w:r>
+        <w:rPr>
+          <w:b/>
+          <w:sz w:val="28"/>
+          <w:lang w:val="en-GB"/>
+        </w:rPr>
+        <w:t>7</w:t>
+      </w:r>
+      <w:r>
+        <w:rPr>
+          <w:b/>
+          <w:sz w:val="28"/>
+          <w:lang w:val="en-GB"/>
+        </w:rPr>
+        <w:t>, F1, M1</w:t>
+      </w:r>
+      <w:r>
+        <w:rPr>
+          <w:b/>
+          <w:sz w:val="28"/>
+          <w:lang w:val="en-GB"/>
+        </w:rPr>
+        <w:t>, A</w:t>
+      </w:r>
+      <w:r>
+        <w:rPr>
+          <w:b/>
+          <w:sz w:val="28"/>
+          <w:lang w:val="en-GB"/>
+        </w:rPr>
+        <w:t>I</w:t>
+      </w:r>
+      <w:r>
+        <w:rPr>
+          <w:b/>
+          <w:sz w:val="28"/>
+          <w:lang w:val="en-GB"/>
+        </w:rPr>
+        <w:t>II</w:t>
       </w:r>
     </w:p>
     <w:p>
@@ -3292,7 +4212,7 @@
           <w:lang w:eastAsia="de-DE"/>
         </w:rPr>
         <w:drawing>
-          <wp:inline distT="0" distB="0" distL="0" distR="0" wp14:anchorId="6E4CD80B" wp14:editId="14BD3989">
+          <wp:inline distT="0" distB="0" distL="0" distR="0" wp14:anchorId="1A04CC54" wp14:editId="451F8370">
             <wp:extent cx="4781550" cy="4829175"/>
             <wp:effectExtent l="0" t="0" r="0" b="9525"/>
             <wp:docPr id="34" name="Grafik 34"/>
@@ -3348,57 +4268,75 @@
     <w:p>
       <w:pPr>
         <w:rPr>
+          <w:b/>
+          <w:sz w:val="28"/>
+          <w:lang w:val="en-US"/>
+        </w:rPr>
+      </w:pPr>
+      <w:r>
+        <w:rPr>
+          <w:b/>
+          <w:sz w:val="28"/>
+          <w:lang w:val="en-GB"/>
+        </w:rPr>
+        <w:lastRenderedPageBreak/>
+        <w:t>U</w:t>
+      </w:r>
+      <w:r>
+        <w:rPr>
+          <w:b/>
+          <w:sz w:val="28"/>
+          <w:lang w:val="en-GB"/>
+        </w:rPr>
+        <w:t>nknown</w:t>
+      </w:r>
+      <w:r>
+        <w:rPr>
+          <w:b/>
+          <w:sz w:val="28"/>
+          <w:lang w:val="en-GB"/>
+        </w:rPr>
+        <w:t>, S007, F1, M</w:t>
+      </w:r>
+      <w:r>
+        <w:rPr>
+          <w:b/>
+          <w:sz w:val="28"/>
+          <w:lang w:val="en-GB"/>
+        </w:rPr>
+        <w:t>2</w:t>
+      </w:r>
+      <w:r>
+        <w:rPr>
+          <w:b/>
+          <w:sz w:val="28"/>
+          <w:lang w:val="en-GB"/>
+        </w:rPr>
+        <w:t>, A</w:t>
+      </w:r>
+      <w:r>
+        <w:rPr>
+          <w:b/>
+          <w:sz w:val="28"/>
+          <w:lang w:val="en-GB"/>
+        </w:rPr>
+        <w:t>III</w:t>
+      </w:r>
+    </w:p>
+    <w:p>
+      <w:pPr>
+        <w:rPr>
           <w:noProof/>
           <w:lang w:val="en-GB" w:eastAsia="de-DE"/>
         </w:rPr>
       </w:pPr>
       <w:r>
         <w:rPr>
-          <w:b/>
-          <w:sz w:val="28"/>
-          <w:lang w:val="en-GB"/>
-        </w:rPr>
-        <w:lastRenderedPageBreak/>
-        <w:t>Sample 007, F1</w:t>
-      </w:r>
-      <w:r>
-        <w:rPr>
-          <w:b/>
-          <w:sz w:val="28"/>
-          <w:lang w:val="en-GB"/>
-        </w:rPr>
-        <w:t>, M</w:t>
-      </w:r>
-      <w:r>
-        <w:rPr>
-          <w:b/>
-          <w:sz w:val="28"/>
-          <w:lang w:val="en-GB"/>
-        </w:rPr>
-        <w:t>2</w:t>
-      </w:r>
-      <w:r>
-        <w:rPr>
-          <w:b/>
-          <w:sz w:val="28"/>
-          <w:lang w:val="en-GB"/>
-        </w:rPr>
-        <w:t>, A3</w:t>
-      </w:r>
-      <w:r>
-        <w:rPr>
-          <w:noProof/>
-          <w:lang w:val="en-GB" w:eastAsia="de-DE"/>
-        </w:rPr>
-        <w:t xml:space="preserve"> </w:t>
-      </w:r>
-      <w:r>
-        <w:rPr>
           <w:noProof/>
           <w:lang w:eastAsia="de-DE"/>
         </w:rPr>
         <w:drawing>
-          <wp:inline distT="0" distB="0" distL="0" distR="0" wp14:anchorId="6AC4DFD1" wp14:editId="1F4CD259">
+          <wp:inline distT="0" distB="0" distL="0" distR="0" wp14:anchorId="6502401E" wp14:editId="2262B656">
             <wp:extent cx="4781550" cy="4829175"/>
             <wp:effectExtent l="0" t="0" r="0" b="9525"/>
             <wp:docPr id="35" name="Grafik 35"/>
@@ -3463,24 +4401,32 @@
         <w:rPr>
           <w:b/>
           <w:sz w:val="28"/>
-          <w:lang w:val="en-GB"/>
-        </w:rPr>
-      </w:pPr>
-      <w:r>
-        <w:rPr>
-          <w:b/>
-          <w:sz w:val="28"/>
-          <w:lang w:val="en-GB"/>
-        </w:rPr>
-        <w:t>Sample 007, F1</w:t>
-      </w:r>
-      <w:r>
-        <w:rPr>
-          <w:b/>
-          <w:sz w:val="28"/>
-          <w:lang w:val="en-GB"/>
-        </w:rPr>
-        <w:t>, M</w:t>
+          <w:lang w:val="en-US"/>
+        </w:rPr>
+      </w:pPr>
+      <w:r>
+        <w:rPr>
+          <w:b/>
+          <w:sz w:val="28"/>
+          <w:lang w:val="en-GB"/>
+        </w:rPr>
+        <w:t>U</w:t>
+      </w:r>
+      <w:r>
+        <w:rPr>
+          <w:b/>
+          <w:sz w:val="28"/>
+          <w:lang w:val="en-GB"/>
+        </w:rPr>
+        <w:t>nknown</w:t>
+      </w:r>
+      <w:r>
+        <w:rPr>
+          <w:b/>
+          <w:sz w:val="28"/>
+          <w:lang w:val="en-GB"/>
+        </w:rPr>
+        <w:t>, S007, F1, M</w:t>
       </w:r>
       <w:r>
         <w:rPr>
@@ -3496,7 +4442,15 @@
           <w:sz w:val="28"/>
           <w:lang w:val="en-GB"/>
         </w:rPr>
-        <w:t>, A3</w:t>
+        <w:t>, A</w:t>
+      </w:r>
+      <w:r>
+        <w:rPr>
+          <w:b/>
+          <w:sz w:val="28"/>
+          <w:lang w:val="en-GB"/>
+        </w:rPr>
+        <w:t>III</w:t>
       </w:r>
     </w:p>
     <w:p>
@@ -3513,7 +4467,7 @@
           <w:lang w:eastAsia="de-DE"/>
         </w:rPr>
         <w:drawing>
-          <wp:inline distT="0" distB="0" distL="0" distR="0" wp14:anchorId="2BBBA548" wp14:editId="3D2DDEC4">
+          <wp:inline distT="0" distB="0" distL="0" distR="0" wp14:anchorId="3FF9C940" wp14:editId="6CAA6514">
             <wp:extent cx="4781550" cy="4829175"/>
             <wp:effectExtent l="0" t="0" r="0" b="9525"/>
             <wp:docPr id="36" name="Grafik 36"/>
@@ -3580,24 +4534,32 @@
         <w:rPr>
           <w:b/>
           <w:sz w:val="28"/>
-          <w:lang w:val="en-GB"/>
-        </w:rPr>
-      </w:pPr>
-      <w:r>
-        <w:rPr>
-          <w:b/>
-          <w:sz w:val="28"/>
-          <w:lang w:val="en-GB"/>
-        </w:rPr>
-        <w:t>Sample 007, F1</w:t>
-      </w:r>
-      <w:r>
-        <w:rPr>
-          <w:b/>
-          <w:sz w:val="28"/>
-          <w:lang w:val="en-GB"/>
-        </w:rPr>
-        <w:t>, M</w:t>
+          <w:lang w:val="en-US"/>
+        </w:rPr>
+      </w:pPr>
+      <w:r>
+        <w:rPr>
+          <w:b/>
+          <w:sz w:val="28"/>
+          <w:lang w:val="en-GB"/>
+        </w:rPr>
+        <w:t>U</w:t>
+      </w:r>
+      <w:r>
+        <w:rPr>
+          <w:b/>
+          <w:sz w:val="28"/>
+          <w:lang w:val="en-GB"/>
+        </w:rPr>
+        <w:t>nknown</w:t>
+      </w:r>
+      <w:r>
+        <w:rPr>
+          <w:b/>
+          <w:sz w:val="28"/>
+          <w:lang w:val="en-GB"/>
+        </w:rPr>
+        <w:t>, S007, F1, M</w:t>
       </w:r>
       <w:r>
         <w:rPr>
@@ -3613,7 +4575,15 @@
           <w:sz w:val="28"/>
           <w:lang w:val="en-GB"/>
         </w:rPr>
-        <w:t>, A3</w:t>
+        <w:t>, A</w:t>
+      </w:r>
+      <w:r>
+        <w:rPr>
+          <w:b/>
+          <w:sz w:val="28"/>
+          <w:lang w:val="en-GB"/>
+        </w:rPr>
+        <w:t>III</w:t>
       </w:r>
     </w:p>
     <w:p>
@@ -3630,7 +4600,7 @@
           <w:lang w:eastAsia="de-DE"/>
         </w:rPr>
         <w:drawing>
-          <wp:inline distT="0" distB="0" distL="0" distR="0" wp14:anchorId="7A61DD07" wp14:editId="5D8E9D76">
+          <wp:inline distT="0" distB="0" distL="0" distR="0" wp14:anchorId="5FF49F62" wp14:editId="46935AD4">
             <wp:extent cx="4781550" cy="4829175"/>
             <wp:effectExtent l="0" t="0" r="0" b="9525"/>
             <wp:docPr id="37" name="Grafik 37"/>
@@ -3733,40 +4703,64 @@
         <w:rPr>
           <w:b/>
           <w:sz w:val="28"/>
-          <w:lang w:val="en-GB"/>
-        </w:rPr>
-      </w:pPr>
-      <w:r>
-        <w:rPr>
-          <w:b/>
-          <w:sz w:val="28"/>
-          <w:lang w:val="en-GB"/>
-        </w:rPr>
-        <w:t>Sample 008</w:t>
-      </w:r>
-      <w:r>
-        <w:rPr>
-          <w:b/>
-          <w:sz w:val="28"/>
-          <w:lang w:val="en-GB"/>
-        </w:rPr>
-        <w:t>, F1</w:t>
-      </w:r>
-      <w:r>
-        <w:rPr>
-          <w:b/>
-          <w:sz w:val="28"/>
-          <w:lang w:val="en-GB"/>
-        </w:rPr>
-        <w:t>, M</w:t>
-      </w:r>
-      <w:r>
-        <w:rPr>
-          <w:b/>
-          <w:sz w:val="28"/>
-          <w:lang w:val="en-GB"/>
-        </w:rPr>
-        <w:t>1, A2</w:t>
+          <w:lang w:val="en-US"/>
+        </w:rPr>
+      </w:pPr>
+      <w:r>
+        <w:rPr>
+          <w:b/>
+          <w:sz w:val="28"/>
+          <w:lang w:val="en-GB"/>
+        </w:rPr>
+        <w:t>U</w:t>
+      </w:r>
+      <w:r>
+        <w:rPr>
+          <w:b/>
+          <w:sz w:val="28"/>
+          <w:lang w:val="en-GB"/>
+        </w:rPr>
+        <w:t>nknown</w:t>
+      </w:r>
+      <w:r>
+        <w:rPr>
+          <w:b/>
+          <w:sz w:val="28"/>
+          <w:lang w:val="en-GB"/>
+        </w:rPr>
+        <w:t>, S00</w:t>
+      </w:r>
+      <w:r>
+        <w:rPr>
+          <w:b/>
+          <w:sz w:val="28"/>
+          <w:lang w:val="en-GB"/>
+        </w:rPr>
+        <w:t>8</w:t>
+      </w:r>
+      <w:r>
+        <w:rPr>
+          <w:b/>
+          <w:sz w:val="28"/>
+          <w:lang w:val="en-GB"/>
+        </w:rPr>
+        <w:t>, F1, M1</w:t>
+      </w:r>
+      <w:r>
+        <w:rPr>
+          <w:b/>
+          <w:sz w:val="28"/>
+          <w:lang w:val="en-GB"/>
+        </w:rPr>
+        <w:t>, A</w:t>
+      </w:r>
+      <w:r>
+        <w:rPr>
+          <w:b/>
+          <w:sz w:val="28"/>
+          <w:lang w:val="en-GB"/>
+        </w:rPr>
+        <w:t>II</w:t>
       </w:r>
     </w:p>
     <w:p>
@@ -3783,7 +4777,7 @@
           <w:lang w:eastAsia="de-DE"/>
         </w:rPr>
         <w:drawing>
-          <wp:inline distT="0" distB="0" distL="0" distR="0" wp14:anchorId="54849CC3" wp14:editId="67420D57">
+          <wp:inline distT="0" distB="0" distL="0" distR="0" wp14:anchorId="1E1043E5" wp14:editId="7109699A">
             <wp:extent cx="4781550" cy="4829175"/>
             <wp:effectExtent l="0" t="0" r="0" b="9525"/>
             <wp:docPr id="38" name="Grafik 38"/>
@@ -3841,7 +4835,7 @@
         <w:rPr>
           <w:b/>
           <w:sz w:val="28"/>
-          <w:lang w:val="en-GB"/>
+          <w:lang w:val="en-US"/>
         </w:rPr>
       </w:pPr>
       <w:r>
@@ -3851,15 +4845,23 @@
           <w:lang w:val="en-GB"/>
         </w:rPr>
         <w:lastRenderedPageBreak/>
-        <w:t>Sample 008, F1</w:t>
-      </w:r>
-      <w:r>
-        <w:rPr>
-          <w:b/>
-          <w:sz w:val="28"/>
-          <w:lang w:val="en-GB"/>
-        </w:rPr>
-        <w:t>, M</w:t>
+        <w:t>U</w:t>
+      </w:r>
+      <w:r>
+        <w:rPr>
+          <w:b/>
+          <w:sz w:val="28"/>
+          <w:lang w:val="en-GB"/>
+        </w:rPr>
+        <w:t>nknown</w:t>
+      </w:r>
+      <w:r>
+        <w:rPr>
+          <w:b/>
+          <w:sz w:val="28"/>
+          <w:lang w:val="en-GB"/>
+        </w:rPr>
+        <w:t>, S008, F1, M</w:t>
       </w:r>
       <w:r>
         <w:rPr>
@@ -3875,7 +4877,15 @@
           <w:sz w:val="28"/>
           <w:lang w:val="en-GB"/>
         </w:rPr>
-        <w:t>, A2</w:t>
+        <w:t>, A</w:t>
+      </w:r>
+      <w:r>
+        <w:rPr>
+          <w:b/>
+          <w:sz w:val="28"/>
+          <w:lang w:val="en-GB"/>
+        </w:rPr>
+        <w:t>II</w:t>
       </w:r>
     </w:p>
     <w:p>
@@ -3892,7 +4902,7 @@
           <w:lang w:eastAsia="de-DE"/>
         </w:rPr>
         <w:drawing>
-          <wp:inline distT="0" distB="0" distL="0" distR="0" wp14:anchorId="65B4C920" wp14:editId="43001EB0">
+          <wp:inline distT="0" distB="0" distL="0" distR="0" wp14:anchorId="112528BE" wp14:editId="5998B4CC">
             <wp:extent cx="4781550" cy="4829175"/>
             <wp:effectExtent l="0" t="0" r="0" b="9525"/>
             <wp:docPr id="39" name="Grafik 39"/>
@@ -3950,7 +4960,7 @@
         <w:rPr>
           <w:b/>
           <w:sz w:val="28"/>
-          <w:lang w:val="en-GB"/>
+          <w:lang w:val="en-US"/>
         </w:rPr>
       </w:pPr>
       <w:r>
@@ -3960,15 +4970,23 @@
           <w:lang w:val="en-GB"/>
         </w:rPr>
         <w:lastRenderedPageBreak/>
-        <w:t>Sample 008, F1</w:t>
-      </w:r>
-      <w:r>
-        <w:rPr>
-          <w:b/>
-          <w:sz w:val="28"/>
-          <w:lang w:val="en-GB"/>
-        </w:rPr>
-        <w:t>, M</w:t>
+        <w:t>U</w:t>
+      </w:r>
+      <w:r>
+        <w:rPr>
+          <w:b/>
+          <w:sz w:val="28"/>
+          <w:lang w:val="en-GB"/>
+        </w:rPr>
+        <w:t>nknown</w:t>
+      </w:r>
+      <w:r>
+        <w:rPr>
+          <w:b/>
+          <w:sz w:val="28"/>
+          <w:lang w:val="en-GB"/>
+        </w:rPr>
+        <w:t>, S008, F1, M</w:t>
       </w:r>
       <w:r>
         <w:rPr>
@@ -3984,7 +5002,15 @@
           <w:sz w:val="28"/>
           <w:lang w:val="en-GB"/>
         </w:rPr>
-        <w:t>, A2</w:t>
+        <w:t>, A</w:t>
+      </w:r>
+      <w:r>
+        <w:rPr>
+          <w:b/>
+          <w:sz w:val="28"/>
+          <w:lang w:val="en-GB"/>
+        </w:rPr>
+        <w:t>II</w:t>
       </w:r>
     </w:p>
     <w:p>
@@ -4001,7 +5027,7 @@
           <w:lang w:eastAsia="de-DE"/>
         </w:rPr>
         <w:drawing>
-          <wp:inline distT="0" distB="0" distL="0" distR="0" wp14:anchorId="2FD1F85F" wp14:editId="28F7467D">
+          <wp:inline distT="0" distB="0" distL="0" distR="0" wp14:anchorId="525CE3A7" wp14:editId="50966CF0">
             <wp:extent cx="4781550" cy="4829175"/>
             <wp:effectExtent l="0" t="0" r="0" b="9525"/>
             <wp:docPr id="40" name="Grafik 40"/>
@@ -4077,7 +5103,7 @@
         <w:rPr>
           <w:b/>
           <w:sz w:val="28"/>
-          <w:lang w:val="en-GB"/>
+          <w:lang w:val="en-US"/>
         </w:rPr>
       </w:pPr>
       <w:r>
@@ -4087,15 +5113,23 @@
           <w:lang w:val="en-GB"/>
         </w:rPr>
         <w:lastRenderedPageBreak/>
-        <w:t>Sample 008, F1</w:t>
-      </w:r>
-      <w:r>
-        <w:rPr>
-          <w:b/>
-          <w:sz w:val="28"/>
-          <w:lang w:val="en-GB"/>
-        </w:rPr>
-        <w:t>, M</w:t>
+        <w:t>U</w:t>
+      </w:r>
+      <w:r>
+        <w:rPr>
+          <w:b/>
+          <w:sz w:val="28"/>
+          <w:lang w:val="en-GB"/>
+        </w:rPr>
+        <w:t>nknown</w:t>
+      </w:r>
+      <w:r>
+        <w:rPr>
+          <w:b/>
+          <w:sz w:val="28"/>
+          <w:lang w:val="en-GB"/>
+        </w:rPr>
+        <w:t>, S008, F1, M</w:t>
       </w:r>
       <w:r>
         <w:rPr>
@@ -4111,7 +5145,15 @@
           <w:sz w:val="28"/>
           <w:lang w:val="en-GB"/>
         </w:rPr>
-        <w:t>, A2</w:t>
+        <w:t>, A</w:t>
+      </w:r>
+      <w:r>
+        <w:rPr>
+          <w:b/>
+          <w:sz w:val="28"/>
+          <w:lang w:val="en-GB"/>
+        </w:rPr>
+        <w:t>II</w:t>
       </w:r>
     </w:p>
     <w:p>
@@ -4128,7 +5170,7 @@
           <w:lang w:eastAsia="de-DE"/>
         </w:rPr>
         <w:drawing>
-          <wp:inline distT="0" distB="0" distL="0" distR="0" wp14:anchorId="07DE0DB6" wp14:editId="5F90D7DF">
+          <wp:inline distT="0" distB="0" distL="0" distR="0" wp14:anchorId="35DE02EA" wp14:editId="212288AD">
             <wp:extent cx="4781550" cy="4829175"/>
             <wp:effectExtent l="0" t="0" r="0" b="9525"/>
             <wp:docPr id="41" name="Grafik 41"/>
@@ -4186,7 +5228,7 @@
         <w:rPr>
           <w:b/>
           <w:sz w:val="28"/>
-          <w:lang w:val="en-GB"/>
+          <w:lang w:val="en-US"/>
         </w:rPr>
       </w:pPr>
       <w:r>
@@ -4196,31 +5238,63 @@
           <w:lang w:val="en-GB"/>
         </w:rPr>
         <w:lastRenderedPageBreak/>
-        <w:t>Sample 009</w:t>
-      </w:r>
-      <w:r>
-        <w:rPr>
-          <w:b/>
-          <w:sz w:val="28"/>
-          <w:lang w:val="en-GB"/>
-        </w:rPr>
-        <w:t>, F1</w:t>
-      </w:r>
-      <w:r>
-        <w:rPr>
-          <w:b/>
-          <w:sz w:val="28"/>
-          <w:lang w:val="en-GB"/>
-        </w:rPr>
-        <w:t>, M</w:t>
-      </w:r>
-      <w:r>
-        <w:rPr>
-          <w:b/>
-          <w:sz w:val="28"/>
-          <w:lang w:val="en-GB"/>
-        </w:rPr>
-        <w:t>1, A3</w:t>
+        <w:t>U</w:t>
+      </w:r>
+      <w:r>
+        <w:rPr>
+          <w:b/>
+          <w:sz w:val="28"/>
+          <w:lang w:val="en-GB"/>
+        </w:rPr>
+        <w:t>nknown</w:t>
+      </w:r>
+      <w:r>
+        <w:rPr>
+          <w:b/>
+          <w:sz w:val="28"/>
+          <w:lang w:val="en-GB"/>
+        </w:rPr>
+        <w:t>, S00</w:t>
+      </w:r>
+      <w:r>
+        <w:rPr>
+          <w:b/>
+          <w:sz w:val="28"/>
+          <w:lang w:val="en-GB"/>
+        </w:rPr>
+        <w:t>9</w:t>
+      </w:r>
+      <w:r>
+        <w:rPr>
+          <w:b/>
+          <w:sz w:val="28"/>
+          <w:lang w:val="en-GB"/>
+        </w:rPr>
+        <w:t>, F1, M1</w:t>
+      </w:r>
+      <w:r>
+        <w:rPr>
+          <w:b/>
+          <w:sz w:val="28"/>
+          <w:lang w:val="en-GB"/>
+        </w:rPr>
+        <w:t>, A</w:t>
+      </w:r>
+      <w:r>
+        <w:rPr>
+          <w:b/>
+          <w:sz w:val="28"/>
+          <w:lang w:val="en-GB"/>
+        </w:rPr>
+        <w:t>II</w:t>
+      </w:r>
+      <w:r>
+        <w:rPr>
+          <w:b/>
+          <w:sz w:val="28"/>
+          <w:lang w:val="en-GB"/>
+        </w:rPr>
+        <w:t>I</w:t>
       </w:r>
     </w:p>
     <w:p>
@@ -4237,7 +5311,7 @@
           <w:lang w:eastAsia="de-DE"/>
         </w:rPr>
         <w:drawing>
-          <wp:inline distT="0" distB="0" distL="0" distR="0" wp14:anchorId="3CF3F66D" wp14:editId="24458FD5">
+          <wp:inline distT="0" distB="0" distL="0" distR="0" wp14:anchorId="44E21B21" wp14:editId="3137A95D">
             <wp:extent cx="4781550" cy="4829175"/>
             <wp:effectExtent l="0" t="0" r="0" b="9525"/>
             <wp:docPr id="42" name="Grafik 42"/>
@@ -4304,7 +5378,7 @@
         <w:rPr>
           <w:b/>
           <w:sz w:val="28"/>
-          <w:lang w:val="en-GB"/>
+          <w:lang w:val="en-US"/>
         </w:rPr>
       </w:pPr>
       <w:r>
@@ -4314,15 +5388,23 @@
           <w:lang w:val="en-GB"/>
         </w:rPr>
         <w:lastRenderedPageBreak/>
-        <w:t>Sample 009, F1</w:t>
-      </w:r>
-      <w:r>
-        <w:rPr>
-          <w:b/>
-          <w:sz w:val="28"/>
-          <w:lang w:val="en-GB"/>
-        </w:rPr>
-        <w:t>, M</w:t>
+        <w:t>U</w:t>
+      </w:r>
+      <w:r>
+        <w:rPr>
+          <w:b/>
+          <w:sz w:val="28"/>
+          <w:lang w:val="en-GB"/>
+        </w:rPr>
+        <w:t>nknown</w:t>
+      </w:r>
+      <w:r>
+        <w:rPr>
+          <w:b/>
+          <w:sz w:val="28"/>
+          <w:lang w:val="en-GB"/>
+        </w:rPr>
+        <w:t>, S009, F1, M</w:t>
       </w:r>
       <w:r>
         <w:rPr>
@@ -4338,7 +5420,15 @@
           <w:sz w:val="28"/>
           <w:lang w:val="en-GB"/>
         </w:rPr>
-        <w:t>, A3</w:t>
+        <w:t>, A</w:t>
+      </w:r>
+      <w:r>
+        <w:rPr>
+          <w:b/>
+          <w:sz w:val="28"/>
+          <w:lang w:val="en-GB"/>
+        </w:rPr>
+        <w:t>III</w:t>
       </w:r>
     </w:p>
     <w:p>
@@ -4355,7 +5445,7 @@
           <w:lang w:eastAsia="de-DE"/>
         </w:rPr>
         <w:drawing>
-          <wp:inline distT="0" distB="0" distL="0" distR="0" wp14:anchorId="5C83C4C9" wp14:editId="31E3E024">
+          <wp:inline distT="0" distB="0" distL="0" distR="0" wp14:anchorId="3F692F99" wp14:editId="4153E01E">
             <wp:extent cx="4781550" cy="4829175"/>
             <wp:effectExtent l="0" t="0" r="0" b="9525"/>
             <wp:docPr id="43" name="Grafik 43"/>
@@ -4422,7 +5512,7 @@
         <w:rPr>
           <w:b/>
           <w:sz w:val="28"/>
-          <w:lang w:val="en-GB"/>
+          <w:lang w:val="en-US"/>
         </w:rPr>
       </w:pPr>
       <w:r>
@@ -4432,15 +5522,23 @@
           <w:lang w:val="en-GB"/>
         </w:rPr>
         <w:lastRenderedPageBreak/>
-        <w:t>Sample 009, F1</w:t>
-      </w:r>
-      <w:r>
-        <w:rPr>
-          <w:b/>
-          <w:sz w:val="28"/>
-          <w:lang w:val="en-GB"/>
-        </w:rPr>
-        <w:t>, M</w:t>
+        <w:t>U</w:t>
+      </w:r>
+      <w:r>
+        <w:rPr>
+          <w:b/>
+          <w:sz w:val="28"/>
+          <w:lang w:val="en-GB"/>
+        </w:rPr>
+        <w:t>nknown</w:t>
+      </w:r>
+      <w:r>
+        <w:rPr>
+          <w:b/>
+          <w:sz w:val="28"/>
+          <w:lang w:val="en-GB"/>
+        </w:rPr>
+        <w:t>, S009, F1, M</w:t>
       </w:r>
       <w:r>
         <w:rPr>
@@ -4456,22 +5554,32 @@
           <w:sz w:val="28"/>
           <w:lang w:val="en-GB"/>
         </w:rPr>
-        <w:t>, A3</w:t>
-      </w:r>
-      <w:r>
-        <w:rPr>
-          <w:noProof/>
-          <w:lang w:val="en-GB" w:eastAsia="de-DE"/>
-        </w:rPr>
-        <w:t xml:space="preserve"> </w:t>
-      </w:r>
+        <w:t>, A</w:t>
+      </w:r>
+      <w:r>
+        <w:rPr>
+          <w:b/>
+          <w:sz w:val="28"/>
+          <w:lang w:val="en-GB"/>
+        </w:rPr>
+        <w:t>III</w:t>
+      </w:r>
+    </w:p>
+    <w:p>
+      <w:pPr>
+        <w:rPr>
+          <w:b/>
+          <w:sz w:val="28"/>
+          <w:lang w:val="en-GB"/>
+        </w:rPr>
+      </w:pPr>
       <w:r>
         <w:rPr>
           <w:noProof/>
           <w:lang w:eastAsia="de-DE"/>
         </w:rPr>
         <w:drawing>
-          <wp:inline distT="0" distB="0" distL="0" distR="0" wp14:anchorId="7844C2F4" wp14:editId="05DA8448">
+          <wp:inline distT="0" distB="0" distL="0" distR="0" wp14:anchorId="49C9A914" wp14:editId="5868375C">
             <wp:extent cx="4781550" cy="4829175"/>
             <wp:effectExtent l="0" t="0" r="0" b="9525"/>
             <wp:docPr id="44" name="Grafik 44"/>
@@ -4547,7 +5655,7 @@
         <w:rPr>
           <w:b/>
           <w:sz w:val="28"/>
-          <w:lang w:val="en-GB"/>
+          <w:lang w:val="en-US"/>
         </w:rPr>
       </w:pPr>
       <w:r>
@@ -4557,15 +5665,23 @@
           <w:lang w:val="en-GB"/>
         </w:rPr>
         <w:lastRenderedPageBreak/>
-        <w:t>Sample 009, F1</w:t>
-      </w:r>
-      <w:r>
-        <w:rPr>
-          <w:b/>
-          <w:sz w:val="28"/>
-          <w:lang w:val="en-GB"/>
-        </w:rPr>
-        <w:t>, M</w:t>
+        <w:t>U</w:t>
+      </w:r>
+      <w:r>
+        <w:rPr>
+          <w:b/>
+          <w:sz w:val="28"/>
+          <w:lang w:val="en-GB"/>
+        </w:rPr>
+        <w:t>nknown</w:t>
+      </w:r>
+      <w:r>
+        <w:rPr>
+          <w:b/>
+          <w:sz w:val="28"/>
+          <w:lang w:val="en-GB"/>
+        </w:rPr>
+        <w:t>, S009, F1, M</w:t>
       </w:r>
       <w:r>
         <w:rPr>
@@ -4581,7 +5697,15 @@
           <w:sz w:val="28"/>
           <w:lang w:val="en-GB"/>
         </w:rPr>
-        <w:t>, A3</w:t>
+        <w:t>, A</w:t>
+      </w:r>
+      <w:r>
+        <w:rPr>
+          <w:b/>
+          <w:sz w:val="28"/>
+          <w:lang w:val="en-GB"/>
+        </w:rPr>
+        <w:t>III</w:t>
       </w:r>
     </w:p>
     <w:p>
@@ -4598,7 +5722,7 @@
           <w:lang w:eastAsia="de-DE"/>
         </w:rPr>
         <w:drawing>
-          <wp:inline distT="0" distB="0" distL="0" distR="0" wp14:anchorId="012AC3B6" wp14:editId="3BCEE7ED">
+          <wp:inline distT="0" distB="0" distL="0" distR="0" wp14:anchorId="3120AF1F" wp14:editId="4DEB04EA">
             <wp:extent cx="4781550" cy="4829175"/>
             <wp:effectExtent l="0" t="0" r="0" b="9525"/>
             <wp:docPr id="45" name="Grafik 45"/>
@@ -4656,7 +5780,7 @@
         <w:rPr>
           <w:b/>
           <w:sz w:val="28"/>
-          <w:lang w:val="en-GB"/>
+          <w:lang w:val="en-US"/>
         </w:rPr>
       </w:pPr>
       <w:r>
@@ -4666,31 +5790,55 @@
           <w:lang w:val="en-GB"/>
         </w:rPr>
         <w:lastRenderedPageBreak/>
-        <w:t>Sample 010</w:t>
-      </w:r>
-      <w:r>
-        <w:rPr>
-          <w:b/>
-          <w:sz w:val="28"/>
-          <w:lang w:val="en-GB"/>
-        </w:rPr>
-        <w:t>, F1</w:t>
-      </w:r>
-      <w:r>
-        <w:rPr>
-          <w:b/>
-          <w:sz w:val="28"/>
-          <w:lang w:val="en-GB"/>
-        </w:rPr>
-        <w:t>, M</w:t>
-      </w:r>
-      <w:r>
-        <w:rPr>
-          <w:b/>
-          <w:sz w:val="28"/>
-          <w:lang w:val="en-GB"/>
-        </w:rPr>
-        <w:t>1, A2</w:t>
+        <w:t>U</w:t>
+      </w:r>
+      <w:r>
+        <w:rPr>
+          <w:b/>
+          <w:sz w:val="28"/>
+          <w:lang w:val="en-GB"/>
+        </w:rPr>
+        <w:t>nknown</w:t>
+      </w:r>
+      <w:r>
+        <w:rPr>
+          <w:b/>
+          <w:sz w:val="28"/>
+          <w:lang w:val="en-GB"/>
+        </w:rPr>
+        <w:t>, S0</w:t>
+      </w:r>
+      <w:r>
+        <w:rPr>
+          <w:b/>
+          <w:sz w:val="28"/>
+          <w:lang w:val="en-GB"/>
+        </w:rPr>
+        <w:t>10</w:t>
+      </w:r>
+      <w:r>
+        <w:rPr>
+          <w:b/>
+          <w:sz w:val="28"/>
+          <w:lang w:val="en-GB"/>
+        </w:rPr>
+        <w:t>, F1, M1</w:t>
+      </w:r>
+      <w:r>
+        <w:rPr>
+          <w:b/>
+          <w:sz w:val="28"/>
+          <w:lang w:val="en-GB"/>
+        </w:rPr>
+        <w:t>, A</w:t>
+      </w:r>
+      <w:r>
+        <w:rPr>
+          <w:b/>
+          <w:sz w:val="28"/>
+          <w:lang w:val="en-GB"/>
+        </w:rPr>
+        <w:t>II</w:t>
       </w:r>
     </w:p>
     <w:p>
@@ -4707,7 +5855,7 @@
           <w:lang w:eastAsia="de-DE"/>
         </w:rPr>
         <w:drawing>
-          <wp:inline distT="0" distB="0" distL="0" distR="0" wp14:anchorId="00E5AD6C" wp14:editId="17BDF7B1">
+          <wp:inline distT="0" distB="0" distL="0" distR="0" wp14:anchorId="4C2857E1" wp14:editId="42C02888">
             <wp:extent cx="4781550" cy="4829175"/>
             <wp:effectExtent l="0" t="0" r="0" b="9525"/>
             <wp:docPr id="46" name="Grafik 46"/>
@@ -4783,7 +5931,7 @@
         <w:rPr>
           <w:b/>
           <w:sz w:val="28"/>
-          <w:lang w:val="en-GB"/>
+          <w:lang w:val="en-US"/>
         </w:rPr>
       </w:pPr>
       <w:r>
@@ -4793,15 +5941,23 @@
           <w:lang w:val="en-GB"/>
         </w:rPr>
         <w:lastRenderedPageBreak/>
-        <w:t>Sample 010, F1</w:t>
-      </w:r>
-      <w:r>
-        <w:rPr>
-          <w:b/>
-          <w:sz w:val="28"/>
-          <w:lang w:val="en-GB"/>
-        </w:rPr>
-        <w:t>, M</w:t>
+        <w:t>U</w:t>
+      </w:r>
+      <w:r>
+        <w:rPr>
+          <w:b/>
+          <w:sz w:val="28"/>
+          <w:lang w:val="en-GB"/>
+        </w:rPr>
+        <w:t>nknown</w:t>
+      </w:r>
+      <w:r>
+        <w:rPr>
+          <w:b/>
+          <w:sz w:val="28"/>
+          <w:lang w:val="en-GB"/>
+        </w:rPr>
+        <w:t>, S010, F1, M</w:t>
       </w:r>
       <w:r>
         <w:rPr>
@@ -4817,7 +5973,15 @@
           <w:sz w:val="28"/>
           <w:lang w:val="en-GB"/>
         </w:rPr>
-        <w:t>, A2</w:t>
+        <w:t>, A</w:t>
+      </w:r>
+      <w:r>
+        <w:rPr>
+          <w:b/>
+          <w:sz w:val="28"/>
+          <w:lang w:val="en-GB"/>
+        </w:rPr>
+        <w:t>II</w:t>
       </w:r>
     </w:p>
     <w:p>
@@ -4834,7 +5998,7 @@
           <w:lang w:eastAsia="de-DE"/>
         </w:rPr>
         <w:drawing>
-          <wp:inline distT="0" distB="0" distL="0" distR="0" wp14:anchorId="7ED00DBE" wp14:editId="1743B14F">
+          <wp:inline distT="0" distB="0" distL="0" distR="0" wp14:anchorId="60DFC26B" wp14:editId="03327AFC">
             <wp:extent cx="4781550" cy="4829175"/>
             <wp:effectExtent l="0" t="0" r="0" b="9525"/>
             <wp:docPr id="47" name="Grafik 47"/>
@@ -4892,7 +6056,7 @@
         <w:rPr>
           <w:b/>
           <w:sz w:val="28"/>
-          <w:lang w:val="en-GB"/>
+          <w:lang w:val="en-US"/>
         </w:rPr>
       </w:pPr>
       <w:r>
@@ -4902,38 +6066,64 @@
           <w:lang w:val="en-GB"/>
         </w:rPr>
         <w:lastRenderedPageBreak/>
-        <w:t>Sample 010, F1</w:t>
-      </w:r>
-      <w:r>
-        <w:rPr>
-          <w:b/>
-          <w:sz w:val="28"/>
-          <w:lang w:val="en-GB"/>
-        </w:rPr>
-        <w:t>, M</w:t>
-      </w:r>
-      <w:r>
-        <w:rPr>
-          <w:b/>
-          <w:sz w:val="28"/>
-          <w:lang w:val="en-GB"/>
-        </w:rPr>
-        <w:t>3, A2</w:t>
-      </w:r>
-      <w:r>
-        <w:rPr>
-          <w:noProof/>
-          <w:lang w:val="en-GB" w:eastAsia="de-DE"/>
-        </w:rPr>
-        <w:t xml:space="preserve"> </w:t>
-      </w:r>
+        <w:t>U</w:t>
+      </w:r>
+      <w:r>
+        <w:rPr>
+          <w:b/>
+          <w:sz w:val="28"/>
+          <w:lang w:val="en-GB"/>
+        </w:rPr>
+        <w:t>nknown</w:t>
+      </w:r>
+      <w:r>
+        <w:rPr>
+          <w:b/>
+          <w:sz w:val="28"/>
+          <w:lang w:val="en-GB"/>
+        </w:rPr>
+        <w:t>, S010, F1, M</w:t>
+      </w:r>
+      <w:r>
+        <w:rPr>
+          <w:b/>
+          <w:sz w:val="28"/>
+          <w:lang w:val="en-GB"/>
+        </w:rPr>
+        <w:t>3</w:t>
+      </w:r>
+      <w:r>
+        <w:rPr>
+          <w:b/>
+          <w:sz w:val="28"/>
+          <w:lang w:val="en-GB"/>
+        </w:rPr>
+        <w:t>, A</w:t>
+      </w:r>
+      <w:r>
+        <w:rPr>
+          <w:b/>
+          <w:sz w:val="28"/>
+          <w:lang w:val="en-GB"/>
+        </w:rPr>
+        <w:t>II</w:t>
+      </w:r>
+    </w:p>
+    <w:p>
+      <w:pPr>
+        <w:rPr>
+          <w:b/>
+          <w:sz w:val="28"/>
+          <w:lang w:val="en-GB"/>
+        </w:rPr>
+      </w:pPr>
       <w:r>
         <w:rPr>
           <w:noProof/>
           <w:lang w:eastAsia="de-DE"/>
         </w:rPr>
         <w:drawing>
-          <wp:inline distT="0" distB="0" distL="0" distR="0" wp14:anchorId="1A727A5C" wp14:editId="64FBB634">
+          <wp:inline distT="0" distB="0" distL="0" distR="0" wp14:anchorId="42A4CF8B" wp14:editId="47BAD19A">
             <wp:extent cx="4781550" cy="4829175"/>
             <wp:effectExtent l="0" t="0" r="0" b="9525"/>
             <wp:docPr id="48" name="Grafik 48"/>
@@ -5000,7 +6190,7 @@
         <w:rPr>
           <w:b/>
           <w:sz w:val="28"/>
-          <w:lang w:val="en-GB"/>
+          <w:lang w:val="en-US"/>
         </w:rPr>
       </w:pPr>
       <w:r>
@@ -5010,15 +6200,23 @@
           <w:lang w:val="en-GB"/>
         </w:rPr>
         <w:lastRenderedPageBreak/>
-        <w:t>Sample 010, F1</w:t>
-      </w:r>
-      <w:r>
-        <w:rPr>
-          <w:b/>
-          <w:sz w:val="28"/>
-          <w:lang w:val="en-GB"/>
-        </w:rPr>
-        <w:t>, M</w:t>
+        <w:t>U</w:t>
+      </w:r>
+      <w:r>
+        <w:rPr>
+          <w:b/>
+          <w:sz w:val="28"/>
+          <w:lang w:val="en-GB"/>
+        </w:rPr>
+        <w:t>nknown</w:t>
+      </w:r>
+      <w:r>
+        <w:rPr>
+          <w:b/>
+          <w:sz w:val="28"/>
+          <w:lang w:val="en-GB"/>
+        </w:rPr>
+        <w:t>, S010, F1, M</w:t>
       </w:r>
       <w:r>
         <w:rPr>
@@ -5034,7 +6232,15 @@
           <w:sz w:val="28"/>
           <w:lang w:val="en-GB"/>
         </w:rPr>
-        <w:t>, A2</w:t>
+        <w:t>, A</w:t>
+      </w:r>
+      <w:r>
+        <w:rPr>
+          <w:b/>
+          <w:sz w:val="28"/>
+          <w:lang w:val="en-GB"/>
+        </w:rPr>
+        <w:t>II</w:t>
       </w:r>
     </w:p>
     <w:p>
@@ -5051,7 +6257,7 @@
           <w:lang w:eastAsia="de-DE"/>
         </w:rPr>
         <w:drawing>
-          <wp:inline distT="0" distB="0" distL="0" distR="0" wp14:anchorId="78E5F706" wp14:editId="12FC8907">
+          <wp:inline distT="0" distB="0" distL="0" distR="0" wp14:anchorId="6507E413" wp14:editId="7AC592A7">
             <wp:extent cx="4781550" cy="4829175"/>
             <wp:effectExtent l="0" t="0" r="0" b="9525"/>
             <wp:docPr id="49" name="Grafik 49"/>
@@ -5086,8 +6292,6 @@
           </wp:inline>
         </w:drawing>
       </w:r>
-      <w:bookmarkStart w:id="0" w:name="_GoBack"/>
-      <w:bookmarkEnd w:id="0"/>
     </w:p>
     <w:p>
       <w:pPr>
@@ -5109,7 +6313,7 @@
 </file>
 
 <file path=word/styles.xml><?xml version="1.0" encoding="utf-8"?>
-<w:styles xmlns:mc="http://schemas.openxmlformats.org/markup-compatibility/2006" xmlns:r="http://schemas.openxmlformats.org/officeDocument/2006/relationships" xmlns:w="http://schemas.openxmlformats.org/wordprocessingml/2006/main" xmlns:w14="http://schemas.microsoft.com/office/word/2010/wordml" xmlns:w15="http://schemas.microsoft.com/office/word/2012/wordml" xmlns:w16se="http://schemas.microsoft.com/office/word/2015/wordml/symex" mc:Ignorable="w14 w15 w16se">
+<w:styles xmlns:mc="http://schemas.openxmlformats.org/markup-compatibility/2006" xmlns:r="http://schemas.openxmlformats.org/officeDocument/2006/relationships" xmlns:w="http://schemas.openxmlformats.org/wordprocessingml/2006/main" xmlns:w14="http://schemas.microsoft.com/office/word/2010/wordml" xmlns:w15="http://schemas.microsoft.com/office/word/2012/wordml" xmlns:w16cex="http://schemas.microsoft.com/office/word/2018/wordml/cex" xmlns:w16cid="http://schemas.microsoft.com/office/word/2016/wordml/cid" xmlns:w16="http://schemas.microsoft.com/office/word/2018/wordml" xmlns:w16sdtdh="http://schemas.microsoft.com/office/word/2020/wordml/sdtdatahash" xmlns:w16se="http://schemas.microsoft.com/office/word/2015/wordml/symex" mc:Ignorable="w14 w15 w16se w16cid w16 w16cex w16sdtdh">
   <w:docDefaults>
     <w:rPrDefault>
       <w:rPr>
@@ -5125,7 +6329,7 @@
       </w:pPr>
     </w:pPrDefault>
   </w:docDefaults>
-  <w:latentStyles w:defLockedState="0" w:defUIPriority="99" w:defSemiHidden="0" w:defUnhideWhenUsed="0" w:defQFormat="0" w:count="371">
+  <w:latentStyles w:defLockedState="0" w:defUIPriority="99" w:defSemiHidden="0" w:defUnhideWhenUsed="0" w:defQFormat="0" w:count="376">
     <w:lsdException w:name="Normal" w:uiPriority="0" w:qFormat="1"/>
     <w:lsdException w:name="heading 1" w:uiPriority="9" w:qFormat="1"/>
     <w:lsdException w:name="heading 2" w:semiHidden="1" w:uiPriority="9" w:unhideWhenUsed="1" w:qFormat="1"/>
@@ -5231,7 +6435,6 @@
     <w:lsdException w:name="HTML Sample" w:semiHidden="1" w:unhideWhenUsed="1"/>
     <w:lsdException w:name="HTML Typewriter" w:semiHidden="1" w:unhideWhenUsed="1"/>
     <w:lsdException w:name="HTML Variable" w:semiHidden="1" w:unhideWhenUsed="1"/>
-    <w:lsdException w:name="Normal Table" w:semiHidden="1" w:unhideWhenUsed="1"/>
     <w:lsdException w:name="annotation subject" w:semiHidden="1" w:unhideWhenUsed="1"/>
     <w:lsdException w:name="No List" w:semiHidden="1" w:unhideWhenUsed="1"/>
     <w:lsdException w:name="Outline List 1" w:semiHidden="1" w:unhideWhenUsed="1"/>
@@ -5274,11 +6477,8 @@
     <w:lsdException w:name="Table Contemporary" w:semiHidden="1" w:unhideWhenUsed="1"/>
     <w:lsdException w:name="Table Elegant" w:semiHidden="1" w:unhideWhenUsed="1"/>
     <w:lsdException w:name="Table Professional" w:semiHidden="1" w:unhideWhenUsed="1"/>
-    <w:lsdException w:name="Table Subtle 1" w:semiHidden="1" w:unhideWhenUsed="1"/>
     <w:lsdException w:name="Table Subtle 2" w:semiHidden="1" w:unhideWhenUsed="1"/>
     <w:lsdException w:name="Table Web 1" w:semiHidden="1" w:unhideWhenUsed="1"/>
-    <w:lsdException w:name="Table Web 2" w:semiHidden="1" w:unhideWhenUsed="1"/>
-    <w:lsdException w:name="Table Web 3" w:semiHidden="1" w:unhideWhenUsed="1"/>
     <w:lsdException w:name="Balloon Text" w:semiHidden="1" w:unhideWhenUsed="1"/>
     <w:lsdException w:name="Table Grid" w:uiPriority="39"/>
     <w:lsdException w:name="Table Theme" w:semiHidden="1" w:unhideWhenUsed="1"/>
@@ -5497,6 +6697,11 @@
     <w:lsdException w:name="List Table 5 Dark Accent 6" w:uiPriority="50"/>
     <w:lsdException w:name="List Table 6 Colorful Accent 6" w:uiPriority="51"/>
     <w:lsdException w:name="List Table 7 Colorful Accent 6" w:uiPriority="52"/>
+    <w:lsdException w:name="Mention" w:semiHidden="1" w:unhideWhenUsed="1"/>
+    <w:lsdException w:name="Smart Hyperlink" w:semiHidden="1" w:unhideWhenUsed="1"/>
+    <w:lsdException w:name="Hashtag" w:semiHidden="1" w:unhideWhenUsed="1"/>
+    <w:lsdException w:name="Unresolved Mention" w:semiHidden="1" w:unhideWhenUsed="1"/>
+    <w:lsdException w:name="Smart Link" w:semiHidden="1" w:unhideWhenUsed="1"/>
   </w:latentStyles>
   <w:style w:type="paragraph" w:default="1" w:styleId="Standard">
     <w:name w:val="Normal"/>

</xml_diff>